<commit_message>
Add training data for resnet56 on 128 AWS (c5.18xlarge)
</commit_message>
<xml_diff>
--- a/Guide to Launch Intel Caffe Multi Nodes Training on AWS.docx
+++ b/Guide to Launch Intel Caffe Multi Nodes Training on AWS.docx
@@ -4101,6 +4101,26 @@
     <w:p>
       <w:pPr>
         <w:pStyle w:val="Figure"/>
+        <w:numPr>
+          <w:ilvl w:val="0"/>
+          <w:numId w:val="3"/>
+        </w:numPr>
+        <w:rPr>
+          <w:b/>
+        </w:rPr>
+      </w:pPr>
+      <w:r>
+        <w:rPr>
+          <w:b/>
+          <w:sz w:val="22"/>
+          <w:szCs w:val="22"/>
+        </w:rPr>
+        <w:t>resnet_50_64_nodes_2k_batch:</w:t>
+      </w:r>
+    </w:p>
+    <w:p>
+      <w:pPr>
+        <w:pStyle w:val="Figure"/>
         <w:ind w:firstLine="220"/>
         <w:rPr>
           <w:sz w:val="22"/>
@@ -4326,36 +4346,560 @@
     <w:p>
       <w:pPr>
         <w:pStyle w:val="Figure"/>
+        <w:numPr>
+          <w:ilvl w:val="0"/>
+          <w:numId w:val="3"/>
+        </w:numPr>
+        <w:rPr>
+          <w:b/>
+        </w:rPr>
+      </w:pPr>
+      <w:r>
+        <w:rPr>
+          <w:b/>
+          <w:sz w:val="22"/>
+          <w:szCs w:val="22"/>
+        </w:rPr>
+        <w:t>resnet_56_128</w:t>
+      </w:r>
+      <w:r>
+        <w:rPr>
+          <w:b/>
+          <w:sz w:val="22"/>
+          <w:szCs w:val="22"/>
+        </w:rPr>
+        <w:t>_nodes_</w:t>
+      </w:r>
+      <w:r>
+        <w:rPr>
+          <w:b/>
+          <w:sz w:val="22"/>
+          <w:szCs w:val="22"/>
+        </w:rPr>
+        <w:t>4</w:t>
+      </w:r>
+      <w:r>
+        <w:rPr>
+          <w:b/>
+          <w:sz w:val="22"/>
+          <w:szCs w:val="22"/>
+        </w:rPr>
+        <w:t>k_batch</w:t>
+      </w:r>
+    </w:p>
+    <w:p>
+      <w:pPr>
+        <w:pStyle w:val="Figure"/>
+        <w:rPr>
+          <w:sz w:val="22"/>
+          <w:szCs w:val="22"/>
+        </w:rPr>
+      </w:pPr>
+      <w:r>
+        <w:rPr>
+          <w:b/>
+        </w:rPr>
+        <w:t xml:space="preserve"> </w:t>
+      </w:r>
+      <w:r>
+        <w:t xml:space="preserve"> </w:t>
+      </w:r>
+      <w:r>
+        <w:rPr>
+          <w:sz w:val="22"/>
+          <w:szCs w:val="22"/>
+        </w:rPr>
+        <w:t xml:space="preserve"># </w:t>
+      </w:r>
+      <w:proofErr w:type="spellStart"/>
+      <w:r>
+        <w:rPr>
+          <w:sz w:val="22"/>
+          <w:szCs w:val="22"/>
+        </w:rPr>
+        <w:t>aws</w:t>
+      </w:r>
+      <w:proofErr w:type="spellEnd"/>
+      <w:r>
+        <w:rPr>
+          <w:sz w:val="22"/>
+          <w:szCs w:val="22"/>
+        </w:rPr>
+        <w:t xml:space="preserve"> ec2 run-i</w:t>
+      </w:r>
+      <w:r>
+        <w:rPr>
+          <w:sz w:val="22"/>
+          <w:szCs w:val="22"/>
+        </w:rPr>
+        <w:t>nstances --image-id &lt;</w:t>
+      </w:r>
+      <w:proofErr w:type="spellStart"/>
+      <w:r>
+        <w:rPr>
+          <w:sz w:val="22"/>
+          <w:szCs w:val="22"/>
+        </w:rPr>
+        <w:t>ami</w:t>
+      </w:r>
+      <w:proofErr w:type="spellEnd"/>
+      <w:r>
+        <w:rPr>
+          <w:sz w:val="22"/>
+          <w:szCs w:val="22"/>
+        </w:rPr>
+        <w:t>-id&gt; --count 128</w:t>
+      </w:r>
+      <w:r>
+        <w:rPr>
+          <w:sz w:val="22"/>
+          <w:szCs w:val="22"/>
+        </w:rPr>
+        <w:t xml:space="preserve"> --instance-type c5.18xlarge --key-name</w:t>
+      </w:r>
+      <w:r>
+        <w:rPr>
+          <w:sz w:val="22"/>
+          <w:szCs w:val="22"/>
+        </w:rPr>
+        <w:t xml:space="preserve"> &lt;</w:t>
+      </w:r>
+      <w:proofErr w:type="spellStart"/>
+      <w:r>
+        <w:rPr>
+          <w:sz w:val="22"/>
+          <w:szCs w:val="22"/>
+        </w:rPr>
+        <w:t>ssh</w:t>
+      </w:r>
+      <w:proofErr w:type="spellEnd"/>
+      <w:r>
+        <w:rPr>
+          <w:sz w:val="22"/>
+          <w:szCs w:val="22"/>
+        </w:rPr>
+        <w:t>-key&gt;</w:t>
+      </w:r>
+      <w:r>
+        <w:rPr>
+          <w:sz w:val="22"/>
+          <w:szCs w:val="22"/>
+        </w:rPr>
+        <w:t xml:space="preserve"> </w:t>
+      </w:r>
+      <w:r>
+        <w:rPr>
+          <w:sz w:val="22"/>
+          <w:szCs w:val="22"/>
+        </w:rPr>
+        <w:t>--security-group-ids &lt;security-group-ids&gt;</w:t>
+      </w:r>
+      <w:r>
+        <w:rPr>
+          <w:sz w:val="22"/>
+          <w:szCs w:val="22"/>
+        </w:rPr>
+        <w:t xml:space="preserve"> --associate-public-</w:t>
+      </w:r>
+      <w:proofErr w:type="spellStart"/>
+      <w:r>
+        <w:rPr>
+          <w:sz w:val="22"/>
+          <w:szCs w:val="22"/>
+        </w:rPr>
+        <w:t>ip</w:t>
+      </w:r>
+      <w:proofErr w:type="spellEnd"/>
+      <w:r>
+        <w:rPr>
+          <w:sz w:val="22"/>
+          <w:szCs w:val="22"/>
+        </w:rPr>
+        <w:t>-address --</w:t>
+      </w:r>
+      <w:proofErr w:type="spellStart"/>
+      <w:r>
+        <w:rPr>
+          <w:sz w:val="22"/>
+          <w:szCs w:val="22"/>
+        </w:rPr>
+        <w:t>ebs</w:t>
+      </w:r>
+      <w:proofErr w:type="spellEnd"/>
+      <w:r>
+        <w:rPr>
+          <w:sz w:val="22"/>
+          <w:szCs w:val="22"/>
+        </w:rPr>
+        <w:t>-optimized --pl</w:t>
+      </w:r>
+      <w:r>
+        <w:rPr>
+          <w:sz w:val="22"/>
+          <w:szCs w:val="22"/>
+        </w:rPr>
+        <w:t xml:space="preserve">acement </w:t>
+      </w:r>
+      <w:proofErr w:type="spellStart"/>
+      <w:r>
+        <w:rPr>
+          <w:sz w:val="22"/>
+          <w:szCs w:val="22"/>
+        </w:rPr>
+        <w:t>GroupName</w:t>
+      </w:r>
+      <w:proofErr w:type="spellEnd"/>
+      <w:r>
+        <w:rPr>
+          <w:sz w:val="22"/>
+          <w:szCs w:val="22"/>
+        </w:rPr>
+        <w:t>=&lt;placement-group-name&gt;</w:t>
+      </w:r>
+      <w:r>
+        <w:rPr>
+          <w:sz w:val="22"/>
+          <w:szCs w:val="22"/>
+        </w:rPr>
+        <w:t>,Tenancy=default</w:t>
+      </w:r>
+    </w:p>
+    <w:p>
+      <w:pPr>
+        <w:pStyle w:val="Figure"/>
+        <w:rPr>
+          <w:sz w:val="22"/>
+          <w:szCs w:val="22"/>
+        </w:rPr>
+      </w:pPr>
+      <w:r>
+        <w:rPr>
+          <w:sz w:val="22"/>
+          <w:szCs w:val="22"/>
+        </w:rPr>
+        <w:t xml:space="preserve">         </w:t>
+      </w:r>
+      <w:r>
+        <w:rPr>
+          <w:sz w:val="22"/>
+          <w:szCs w:val="22"/>
+        </w:rPr>
+        <w:t xml:space="preserve">* Note: </w:t>
+      </w:r>
+      <w:r>
+        <w:rPr>
+          <w:sz w:val="22"/>
+          <w:szCs w:val="22"/>
+        </w:rPr>
+        <w:t>&lt;</w:t>
+      </w:r>
+      <w:proofErr w:type="spellStart"/>
+      <w:r>
+        <w:rPr>
+          <w:sz w:val="22"/>
+          <w:szCs w:val="22"/>
+        </w:rPr>
+        <w:t>ami</w:t>
+      </w:r>
+      <w:proofErr w:type="spellEnd"/>
+      <w:r>
+        <w:rPr>
+          <w:sz w:val="22"/>
+          <w:szCs w:val="22"/>
+        </w:rPr>
+        <w:t>-id&gt; is the image id we created in step 3.d</w:t>
+      </w:r>
+    </w:p>
+    <w:p>
+      <w:pPr>
+        <w:pStyle w:val="Figure"/>
         <w:ind w:firstLine="220"/>
         <w:rPr>
           <w:b/>
         </w:rPr>
       </w:pPr>
+      <w:r>
+        <w:rPr>
+          <w:b/>
+        </w:rPr>
+        <w:t xml:space="preserve">b. </w:t>
+      </w:r>
+      <w:r>
+        <w:rPr>
+          <w:b/>
+        </w:rPr>
+        <w:t xml:space="preserve">Prepare the </w:t>
+      </w:r>
+      <w:proofErr w:type="spellStart"/>
+      <w:r>
+        <w:rPr>
+          <w:b/>
+        </w:rPr>
+        <w:t>hostfile</w:t>
+      </w:r>
+      <w:proofErr w:type="spellEnd"/>
     </w:p>
     <w:p>
       <w:pPr>
         <w:pStyle w:val="Figure"/>
         <w:ind w:firstLine="220"/>
         <w:rPr>
-          <w:b/>
-        </w:rPr>
-      </w:pPr>
-      <w:r>
-        <w:rPr>
-          <w:b/>
-        </w:rPr>
-        <w:t xml:space="preserve">b. </w:t>
-      </w:r>
-      <w:r>
-        <w:rPr>
-          <w:b/>
-        </w:rPr>
-        <w:t xml:space="preserve">Prepare the </w:t>
-      </w:r>
-      <w:proofErr w:type="spellStart"/>
-      <w:r>
-        <w:rPr>
-          <w:b/>
+          <w:sz w:val="22"/>
+          <w:szCs w:val="22"/>
+        </w:rPr>
+      </w:pPr>
+      <w:r>
+        <w:rPr>
+          <w:sz w:val="22"/>
+          <w:szCs w:val="22"/>
+        </w:rPr>
+        <w:t xml:space="preserve">  </w:t>
+      </w:r>
+      <w:r>
+        <w:rPr>
+          <w:sz w:val="22"/>
+          <w:szCs w:val="22"/>
+        </w:rPr>
+        <w:t xml:space="preserve">(1) </w:t>
+      </w:r>
+      <w:r>
+        <w:rPr>
+          <w:sz w:val="22"/>
+          <w:szCs w:val="22"/>
+        </w:rPr>
+        <w:t>Use AWS CLI</w:t>
+      </w:r>
+      <w:r>
+        <w:rPr>
+          <w:sz w:val="22"/>
+          <w:szCs w:val="22"/>
+        </w:rPr>
+        <w:t xml:space="preserve"> to o</w:t>
+      </w:r>
+      <w:r>
+        <w:rPr>
+          <w:sz w:val="22"/>
+          <w:szCs w:val="22"/>
+        </w:rPr>
+        <w:t xml:space="preserve">btain host names </w:t>
+      </w:r>
+    </w:p>
+    <w:p>
+      <w:pPr>
+        <w:pStyle w:val="Figure"/>
+        <w:ind w:firstLine="220"/>
+        <w:rPr>
+          <w:sz w:val="22"/>
+          <w:szCs w:val="22"/>
+        </w:rPr>
+      </w:pPr>
+      <w:r>
+        <w:rPr>
+          <w:sz w:val="22"/>
+          <w:szCs w:val="22"/>
+        </w:rPr>
+        <w:t xml:space="preserve">  </w:t>
+      </w:r>
+      <w:r>
+        <w:rPr>
+          <w:sz w:val="22"/>
+          <w:szCs w:val="22"/>
+        </w:rPr>
+        <w:t xml:space="preserve"># </w:t>
+      </w:r>
+      <w:proofErr w:type="spellStart"/>
+      <w:proofErr w:type="gramStart"/>
+      <w:r>
+        <w:rPr>
+          <w:sz w:val="22"/>
+          <w:szCs w:val="22"/>
+        </w:rPr>
+        <w:t>aws</w:t>
+      </w:r>
+      <w:proofErr w:type="spellEnd"/>
+      <w:proofErr w:type="gramEnd"/>
+      <w:r>
+        <w:rPr>
+          <w:sz w:val="22"/>
+          <w:szCs w:val="22"/>
+        </w:rPr>
+        <w:t xml:space="preserve"> ec2 describe-instances --output text --filters "Name=instance-state-</w:t>
+      </w:r>
+      <w:proofErr w:type="spellStart"/>
+      <w:r>
+        <w:rPr>
+          <w:sz w:val="22"/>
+          <w:szCs w:val="22"/>
+        </w:rPr>
+        <w:t>name,Values</w:t>
+      </w:r>
+      <w:proofErr w:type="spellEnd"/>
+      <w:r>
+        <w:rPr>
+          <w:sz w:val="22"/>
+          <w:szCs w:val="22"/>
+        </w:rPr>
+        <w:t>=running" "Name=placemen</w:t>
+      </w:r>
+      <w:r>
+        <w:rPr>
+          <w:sz w:val="22"/>
+          <w:szCs w:val="22"/>
+        </w:rPr>
+        <w:t>t-group-</w:t>
+      </w:r>
+      <w:proofErr w:type="spellStart"/>
+      <w:r>
+        <w:rPr>
+          <w:sz w:val="22"/>
+          <w:szCs w:val="22"/>
+        </w:rPr>
+        <w:t>name,Values</w:t>
+      </w:r>
+      <w:proofErr w:type="spellEnd"/>
+      <w:r>
+        <w:rPr>
+          <w:sz w:val="22"/>
+          <w:szCs w:val="22"/>
+        </w:rPr>
+        <w:t>=&lt;placement-group-name&gt;</w:t>
+      </w:r>
+      <w:r>
+        <w:rPr>
+          <w:sz w:val="22"/>
+          <w:szCs w:val="22"/>
+        </w:rPr>
+        <w:t>"  --query Reservations[*].Instances[*].</w:t>
+      </w:r>
+      <w:proofErr w:type="spellStart"/>
+      <w:r>
+        <w:rPr>
+          <w:sz w:val="22"/>
+          <w:szCs w:val="22"/>
+        </w:rPr>
+        <w:t>PrivateDnsName</w:t>
+      </w:r>
+      <w:proofErr w:type="spellEnd"/>
+    </w:p>
+    <w:p>
+      <w:pPr>
+        <w:pStyle w:val="Figure"/>
+        <w:ind w:firstLine="220"/>
+        <w:rPr>
+          <w:sz w:val="22"/>
+          <w:szCs w:val="22"/>
+        </w:rPr>
+      </w:pPr>
+      <w:r>
+        <w:rPr>
+          <w:sz w:val="22"/>
+          <w:szCs w:val="22"/>
+        </w:rPr>
+        <w:t xml:space="preserve">  </w:t>
+      </w:r>
+      <w:r>
+        <w:rPr>
+          <w:sz w:val="22"/>
+          <w:szCs w:val="22"/>
+        </w:rPr>
+        <w:t xml:space="preserve">(2) </w:t>
+      </w:r>
+      <w:r>
+        <w:rPr>
+          <w:sz w:val="22"/>
+          <w:szCs w:val="22"/>
+        </w:rPr>
+        <w:t xml:space="preserve">Put the returned </w:t>
+      </w:r>
+      <w:r>
+        <w:rPr>
+          <w:sz w:val="22"/>
+          <w:szCs w:val="22"/>
+        </w:rPr>
+        <w:t>host names in a temp</w:t>
+      </w:r>
+      <w:r>
+        <w:rPr>
+          <w:sz w:val="22"/>
+          <w:szCs w:val="22"/>
+        </w:rPr>
+        <w:t xml:space="preserve"> </w:t>
+      </w:r>
+      <w:r>
+        <w:rPr>
+          <w:sz w:val="22"/>
+          <w:szCs w:val="22"/>
+        </w:rPr>
+        <w:t xml:space="preserve">file, </w:t>
+      </w:r>
+      <w:proofErr w:type="gramStart"/>
+      <w:r>
+        <w:rPr>
+          <w:sz w:val="22"/>
+          <w:szCs w:val="22"/>
+        </w:rPr>
+        <w:t>then</w:t>
+      </w:r>
+      <w:proofErr w:type="gramEnd"/>
+      <w:r>
+        <w:rPr>
+          <w:sz w:val="22"/>
+          <w:szCs w:val="22"/>
+        </w:rPr>
+        <w:t xml:space="preserve"> sort the host names</w:t>
+      </w:r>
+    </w:p>
+    <w:p>
+      <w:pPr>
+        <w:pStyle w:val="Figure"/>
+        <w:ind w:firstLine="220"/>
+        <w:rPr>
+          <w:sz w:val="22"/>
+          <w:szCs w:val="22"/>
+        </w:rPr>
+      </w:pPr>
+      <w:r>
+        <w:rPr>
+          <w:sz w:val="22"/>
+          <w:szCs w:val="22"/>
+        </w:rPr>
+        <w:t xml:space="preserve">  </w:t>
+      </w:r>
+      <w:r>
+        <w:rPr>
+          <w:sz w:val="22"/>
+          <w:szCs w:val="22"/>
+        </w:rPr>
+        <w:t xml:space="preserve"># </w:t>
+      </w:r>
+      <w:proofErr w:type="gramStart"/>
+      <w:r>
+        <w:rPr>
+          <w:sz w:val="22"/>
+          <w:szCs w:val="22"/>
+        </w:rPr>
+        <w:t>sort</w:t>
+      </w:r>
+      <w:proofErr w:type="gramEnd"/>
+      <w:r>
+        <w:rPr>
+          <w:sz w:val="22"/>
+          <w:szCs w:val="22"/>
+        </w:rPr>
+        <w:t xml:space="preserve"> -V </w:t>
+      </w:r>
+      <w:r>
+        <w:rPr>
+          <w:sz w:val="22"/>
+          <w:szCs w:val="22"/>
+        </w:rPr>
+        <w:t xml:space="preserve">temp &gt; </w:t>
+      </w:r>
+      <w:proofErr w:type="spellStart"/>
+      <w:r>
+        <w:rPr>
+          <w:sz w:val="22"/>
+          <w:szCs w:val="22"/>
         </w:rPr>
         <w:t>hostfile</w:t>
       </w:r>
@@ -4375,6 +4919,114 @@
           <w:sz w:val="22"/>
           <w:szCs w:val="22"/>
         </w:rPr>
+        <w:t xml:space="preserve">  (3)</w:t>
+      </w:r>
+      <w:r>
+        <w:rPr>
+          <w:sz w:val="22"/>
+          <w:szCs w:val="22"/>
+        </w:rPr>
+        <w:t xml:space="preserve"> Upload </w:t>
+      </w:r>
+      <w:proofErr w:type="spellStart"/>
+      <w:r>
+        <w:rPr>
+          <w:sz w:val="22"/>
+          <w:szCs w:val="22"/>
+        </w:rPr>
+        <w:t>hostfile</w:t>
+      </w:r>
+      <w:proofErr w:type="spellEnd"/>
+      <w:r>
+        <w:rPr>
+          <w:sz w:val="22"/>
+          <w:szCs w:val="22"/>
+        </w:rPr>
+        <w:t xml:space="preserve"> to master node</w:t>
+      </w:r>
+    </w:p>
+    <w:p>
+      <w:pPr>
+        <w:pStyle w:val="Figure"/>
+        <w:rPr>
+          <w:sz w:val="22"/>
+          <w:szCs w:val="22"/>
+        </w:rPr>
+      </w:pPr>
+    </w:p>
+    <w:p>
+      <w:pPr>
+        <w:pStyle w:val="Figure"/>
+        <w:ind w:firstLine="220"/>
+        <w:rPr>
+          <w:b/>
+        </w:rPr>
+      </w:pPr>
+      <w:r>
+        <w:rPr>
+          <w:b/>
+        </w:rPr>
+        <w:t xml:space="preserve">c. </w:t>
+      </w:r>
+      <w:r>
+        <w:rPr>
+          <w:b/>
+        </w:rPr>
+        <w:t>Login master node and r</w:t>
+      </w:r>
+      <w:r>
+        <w:rPr>
+          <w:b/>
+        </w:rPr>
+        <w:t xml:space="preserve">un Intel </w:t>
+      </w:r>
+      <w:proofErr w:type="spellStart"/>
+      <w:r>
+        <w:rPr>
+          <w:b/>
+        </w:rPr>
+        <w:t>Caffe</w:t>
+      </w:r>
+      <w:proofErr w:type="spellEnd"/>
+      <w:r>
+        <w:rPr>
+          <w:b/>
+        </w:rPr>
+        <w:t xml:space="preserve"> </w:t>
+      </w:r>
+      <w:r>
+        <w:rPr>
+          <w:b/>
+        </w:rPr>
+        <w:t xml:space="preserve">multi node </w:t>
+      </w:r>
+      <w:r>
+        <w:rPr>
+          <w:b/>
+        </w:rPr>
+        <w:t>training</w:t>
+      </w:r>
+    </w:p>
+    <w:p>
+      <w:pPr>
+        <w:pStyle w:val="Figure"/>
+        <w:rPr>
+          <w:sz w:val="22"/>
+          <w:szCs w:val="22"/>
+        </w:rPr>
+      </w:pPr>
+      <w:r>
+        <w:rPr>
+          <w:sz w:val="22"/>
+          <w:szCs w:val="22"/>
+        </w:rPr>
+        <w:t xml:space="preserve">    </w:t>
+      </w:r>
+      <w:r>
+        <w:rPr>
+          <w:sz w:val="22"/>
+          <w:szCs w:val="22"/>
+        </w:rPr>
         <w:t xml:space="preserve">  </w:t>
       </w:r>
       <w:r>
@@ -4382,34 +5034,718 @@
           <w:sz w:val="22"/>
           <w:szCs w:val="22"/>
         </w:rPr>
-        <w:t xml:space="preserve">(1) </w:t>
-      </w:r>
-      <w:r>
-        <w:rPr>
-          <w:sz w:val="22"/>
-          <w:szCs w:val="22"/>
-        </w:rPr>
-        <w:t>Use AWS CLI</w:t>
-      </w:r>
-      <w:r>
-        <w:rPr>
-          <w:sz w:val="22"/>
-          <w:szCs w:val="22"/>
-        </w:rPr>
-        <w:t xml:space="preserve"> to o</w:t>
-      </w:r>
-      <w:r>
-        <w:rPr>
-          <w:sz w:val="22"/>
-          <w:szCs w:val="22"/>
-        </w:rPr>
-        <w:t xml:space="preserve">btain host names </w:t>
-      </w:r>
-    </w:p>
-    <w:p>
-      <w:pPr>
-        <w:pStyle w:val="Figure"/>
-        <w:ind w:firstLine="220"/>
+        <w:t xml:space="preserve"># </w:t>
+      </w:r>
+      <w:proofErr w:type="spellStart"/>
+      <w:proofErr w:type="gramStart"/>
+      <w:r>
+        <w:rPr>
+          <w:sz w:val="22"/>
+          <w:szCs w:val="22"/>
+        </w:rPr>
+        <w:t>cd</w:t>
+      </w:r>
+      <w:proofErr w:type="spellEnd"/>
+      <w:proofErr w:type="gramEnd"/>
+      <w:r>
+        <w:rPr>
+          <w:sz w:val="22"/>
+          <w:szCs w:val="22"/>
+        </w:rPr>
+        <w:t xml:space="preserve"> </w:t>
+      </w:r>
+      <w:r>
+        <w:rPr>
+          <w:sz w:val="22"/>
+          <w:szCs w:val="22"/>
+        </w:rPr>
+        <w:t>/home/ec2-user/</w:t>
+      </w:r>
+      <w:proofErr w:type="spellStart"/>
+      <w:r>
+        <w:rPr>
+          <w:sz w:val="22"/>
+          <w:szCs w:val="22"/>
+        </w:rPr>
+        <w:t>src</w:t>
+      </w:r>
+      <w:proofErr w:type="spellEnd"/>
+      <w:r>
+        <w:rPr>
+          <w:sz w:val="22"/>
+          <w:szCs w:val="22"/>
+        </w:rPr>
+        <w:t>/</w:t>
+      </w:r>
+      <w:proofErr w:type="spellStart"/>
+      <w:r>
+        <w:rPr>
+          <w:sz w:val="22"/>
+          <w:szCs w:val="22"/>
+        </w:rPr>
+        <w:t>intel</w:t>
+      </w:r>
+      <w:r>
+        <w:rPr>
+          <w:sz w:val="22"/>
+          <w:szCs w:val="22"/>
+        </w:rPr>
+        <w:t>caffe</w:t>
+      </w:r>
+      <w:proofErr w:type="spellEnd"/>
+    </w:p>
+    <w:p>
+      <w:pPr>
+        <w:pStyle w:val="Figure"/>
+        <w:numPr>
+          <w:ilvl w:val="0"/>
+          <w:numId w:val="3"/>
+        </w:numPr>
+        <w:rPr>
+          <w:sz w:val="22"/>
+          <w:szCs w:val="22"/>
+        </w:rPr>
+      </w:pPr>
+      <w:r>
+        <w:rPr>
+          <w:b/>
+          <w:sz w:val="22"/>
+          <w:szCs w:val="22"/>
+        </w:rPr>
+        <w:t>resnet_50_64_nodes_2k_batch</w:t>
+      </w:r>
+      <w:r>
+        <w:rPr>
+          <w:sz w:val="22"/>
+          <w:szCs w:val="22"/>
+        </w:rPr>
+        <w:t xml:space="preserve"> </w:t>
+      </w:r>
+    </w:p>
+    <w:p>
+      <w:pPr>
+        <w:pStyle w:val="Figure"/>
+        <w:rPr>
+          <w:sz w:val="22"/>
+          <w:szCs w:val="22"/>
+        </w:rPr>
+      </w:pPr>
+      <w:r>
+        <w:rPr>
+          <w:sz w:val="22"/>
+          <w:szCs w:val="22"/>
+        </w:rPr>
+        <w:t xml:space="preserve"># </w:t>
+      </w:r>
+      <w:r>
+        <w:rPr>
+          <w:sz w:val="22"/>
+          <w:szCs w:val="22"/>
+        </w:rPr>
+        <w:t>./scripts/run_intelcaffe.sh --</w:t>
+      </w:r>
+      <w:proofErr w:type="spellStart"/>
+      <w:r>
+        <w:rPr>
+          <w:sz w:val="22"/>
+          <w:szCs w:val="22"/>
+        </w:rPr>
+        <w:t>hostfile</w:t>
+      </w:r>
+      <w:proofErr w:type="spellEnd"/>
+      <w:r>
+        <w:rPr>
+          <w:sz w:val="22"/>
+          <w:szCs w:val="22"/>
+        </w:rPr>
+        <w:t xml:space="preserve"> /home/ec2-user/</w:t>
+      </w:r>
+      <w:proofErr w:type="spellStart"/>
+      <w:r>
+        <w:rPr>
+          <w:sz w:val="22"/>
+          <w:szCs w:val="22"/>
+        </w:rPr>
+        <w:t>hostfile</w:t>
+      </w:r>
+      <w:proofErr w:type="spellEnd"/>
+      <w:r>
+        <w:rPr>
+          <w:sz w:val="22"/>
+          <w:szCs w:val="22"/>
+        </w:rPr>
+        <w:t xml:space="preserve"> --mode train --debug off --network </w:t>
+      </w:r>
+      <w:proofErr w:type="spellStart"/>
+      <w:r>
+        <w:rPr>
+          <w:sz w:val="22"/>
+          <w:szCs w:val="22"/>
+        </w:rPr>
+        <w:t>tcp</w:t>
+      </w:r>
+      <w:proofErr w:type="spellEnd"/>
+      <w:r>
+        <w:rPr>
+          <w:sz w:val="22"/>
+          <w:szCs w:val="22"/>
+        </w:rPr>
+        <w:t xml:space="preserve"> --</w:t>
+      </w:r>
+      <w:proofErr w:type="spellStart"/>
+      <w:r>
+        <w:rPr>
+          <w:sz w:val="22"/>
+          <w:szCs w:val="22"/>
+        </w:rPr>
+        <w:t>netmask</w:t>
+      </w:r>
+      <w:proofErr w:type="spellEnd"/>
+      <w:r>
+        <w:rPr>
+          <w:sz w:val="22"/>
+          <w:szCs w:val="22"/>
+        </w:rPr>
+        <w:t xml:space="preserve"> eth0 --</w:t>
+      </w:r>
+      <w:proofErr w:type="spellStart"/>
+      <w:r>
+        <w:rPr>
+          <w:sz w:val="22"/>
+          <w:szCs w:val="22"/>
+        </w:rPr>
+        <w:t>num_mlsl_servers</w:t>
+      </w:r>
+      <w:proofErr w:type="spellEnd"/>
+      <w:r>
+        <w:rPr>
+          <w:sz w:val="22"/>
+          <w:szCs w:val="22"/>
+        </w:rPr>
+        <w:t xml:space="preserve"> -1 --engine MKLDNN --</w:t>
+      </w:r>
+      <w:proofErr w:type="spellStart"/>
+      <w:r>
+        <w:rPr>
+          <w:sz w:val="22"/>
+          <w:szCs w:val="22"/>
+        </w:rPr>
+        <w:t>num_omp_threads</w:t>
+      </w:r>
+      <w:proofErr w:type="spellEnd"/>
+      <w:r>
+        <w:rPr>
+          <w:sz w:val="22"/>
+          <w:szCs w:val="22"/>
+        </w:rPr>
+        <w:t xml:space="preserve"> 0 --solver /home/ec2-user/src/intelcaffe/models/intel_optimized_models/multinode/resnet_50_64_nodes_2k_batch/solver.prototxt --output </w:t>
+      </w:r>
+      <w:proofErr w:type="spellStart"/>
+      <w:r>
+        <w:rPr>
+          <w:sz w:val="22"/>
+          <w:szCs w:val="22"/>
+        </w:rPr>
+        <w:t>intelcaffe_workspace</w:t>
+      </w:r>
+      <w:proofErr w:type="spellEnd"/>
+      <w:r>
+        <w:rPr>
+          <w:sz w:val="22"/>
+          <w:szCs w:val="22"/>
+        </w:rPr>
+        <w:t xml:space="preserve"> --benchmark none</w:t>
+      </w:r>
+    </w:p>
+    <w:p>
+      <w:pPr>
+        <w:pStyle w:val="Figure"/>
+        <w:numPr>
+          <w:ilvl w:val="0"/>
+          <w:numId w:val="3"/>
+        </w:numPr>
+        <w:rPr>
+          <w:sz w:val="22"/>
+          <w:szCs w:val="22"/>
+        </w:rPr>
+      </w:pPr>
+      <w:r>
+        <w:rPr>
+          <w:b/>
+          <w:sz w:val="22"/>
+          <w:szCs w:val="22"/>
+        </w:rPr>
+        <w:t>resnet_56_128</w:t>
+      </w:r>
+      <w:r>
+        <w:rPr>
+          <w:b/>
+          <w:sz w:val="22"/>
+          <w:szCs w:val="22"/>
+        </w:rPr>
+        <w:t>_nodes_</w:t>
+      </w:r>
+      <w:r>
+        <w:rPr>
+          <w:b/>
+          <w:sz w:val="22"/>
+          <w:szCs w:val="22"/>
+        </w:rPr>
+        <w:t>4</w:t>
+      </w:r>
+      <w:r>
+        <w:rPr>
+          <w:b/>
+          <w:sz w:val="22"/>
+          <w:szCs w:val="22"/>
+        </w:rPr>
+        <w:t>k_batch</w:t>
+      </w:r>
+      <w:r>
+        <w:rPr>
+          <w:sz w:val="22"/>
+          <w:szCs w:val="22"/>
+        </w:rPr>
+        <w:t xml:space="preserve"> </w:t>
+      </w:r>
+    </w:p>
+    <w:p>
+      <w:pPr>
+        <w:autoSpaceDE w:val="0"/>
+        <w:autoSpaceDN w:val="0"/>
+        <w:spacing w:before="40" w:after="40" w:line="240" w:lineRule="auto"/>
+        <w:rPr>
+          <w:rFonts w:ascii="Calibri" w:eastAsia="Times New Roman" w:hAnsi="Calibri" w:cs="Calibri"/>
+          <w:lang w:eastAsia="zh-CN"/>
+        </w:rPr>
+      </w:pPr>
+      <w:r>
+        <w:rPr>
+          <w:rFonts w:ascii="Segoe UI" w:eastAsia="Times New Roman" w:hAnsi="Segoe UI" w:cs="Segoe UI"/>
+          <w:color w:val="000000"/>
+          <w:sz w:val="20"/>
+          <w:szCs w:val="20"/>
+          <w:lang w:eastAsia="zh-CN"/>
+        </w:rPr>
+        <w:t>./scripts/run_intelcaffe.sh --</w:t>
+      </w:r>
+      <w:proofErr w:type="spellStart"/>
+      <w:r>
+        <w:rPr>
+          <w:rFonts w:ascii="Segoe UI" w:eastAsia="Times New Roman" w:hAnsi="Segoe UI" w:cs="Segoe UI"/>
+          <w:color w:val="000000"/>
+          <w:sz w:val="20"/>
+          <w:szCs w:val="20"/>
+          <w:lang w:eastAsia="zh-CN"/>
+        </w:rPr>
+        <w:t>hostfile</w:t>
+      </w:r>
+      <w:proofErr w:type="spellEnd"/>
+      <w:r>
+        <w:rPr>
+          <w:rFonts w:ascii="Segoe UI" w:eastAsia="Times New Roman" w:hAnsi="Segoe UI" w:cs="Segoe UI"/>
+          <w:color w:val="000000"/>
+          <w:sz w:val="20"/>
+          <w:szCs w:val="20"/>
+          <w:lang w:eastAsia="zh-CN"/>
+        </w:rPr>
+        <w:t xml:space="preserve"> /home/ec2-user/</w:t>
+      </w:r>
+      <w:proofErr w:type="spellStart"/>
+      <w:r>
+        <w:rPr>
+          <w:rFonts w:ascii="Segoe UI" w:eastAsia="Times New Roman" w:hAnsi="Segoe UI" w:cs="Segoe UI"/>
+          <w:color w:val="000000"/>
+          <w:sz w:val="20"/>
+          <w:szCs w:val="20"/>
+          <w:lang w:eastAsia="zh-CN"/>
+        </w:rPr>
+        <w:t>hostfile</w:t>
+      </w:r>
+      <w:proofErr w:type="spellEnd"/>
+      <w:r>
+        <w:rPr>
+          <w:rFonts w:ascii="Segoe UI" w:eastAsia="Times New Roman" w:hAnsi="Segoe UI" w:cs="Segoe UI"/>
+          <w:color w:val="000000"/>
+          <w:sz w:val="20"/>
+          <w:szCs w:val="20"/>
+          <w:lang w:eastAsia="zh-CN"/>
+        </w:rPr>
+        <w:t xml:space="preserve"> --mode train --debug off --network </w:t>
+      </w:r>
+      <w:proofErr w:type="spellStart"/>
+      <w:r>
+        <w:rPr>
+          <w:rFonts w:ascii="Segoe UI" w:eastAsia="Times New Roman" w:hAnsi="Segoe UI" w:cs="Segoe UI"/>
+          <w:color w:val="000000"/>
+          <w:sz w:val="20"/>
+          <w:szCs w:val="20"/>
+          <w:lang w:eastAsia="zh-CN"/>
+        </w:rPr>
+        <w:t>tcp</w:t>
+      </w:r>
+      <w:proofErr w:type="spellEnd"/>
+      <w:r>
+        <w:rPr>
+          <w:rFonts w:ascii="Segoe UI" w:eastAsia="Times New Roman" w:hAnsi="Segoe UI" w:cs="Segoe UI"/>
+          <w:color w:val="000000"/>
+          <w:sz w:val="20"/>
+          <w:szCs w:val="20"/>
+          <w:lang w:eastAsia="zh-CN"/>
+        </w:rPr>
+        <w:t xml:space="preserve"> --</w:t>
+      </w:r>
+      <w:proofErr w:type="spellStart"/>
+      <w:r>
+        <w:rPr>
+          <w:rFonts w:ascii="Segoe UI" w:eastAsia="Times New Roman" w:hAnsi="Segoe UI" w:cs="Segoe UI"/>
+          <w:color w:val="000000"/>
+          <w:sz w:val="20"/>
+          <w:szCs w:val="20"/>
+          <w:lang w:eastAsia="zh-CN"/>
+        </w:rPr>
+        <w:t>netmask</w:t>
+      </w:r>
+      <w:proofErr w:type="spellEnd"/>
+      <w:r>
+        <w:rPr>
+          <w:rFonts w:ascii="Segoe UI" w:eastAsia="Times New Roman" w:hAnsi="Segoe UI" w:cs="Segoe UI"/>
+          <w:color w:val="000000"/>
+          <w:sz w:val="20"/>
+          <w:szCs w:val="20"/>
+          <w:lang w:eastAsia="zh-CN"/>
+        </w:rPr>
+        <w:t xml:space="preserve"> eth0 --</w:t>
+      </w:r>
+      <w:proofErr w:type="spellStart"/>
+      <w:r>
+        <w:rPr>
+          <w:rFonts w:ascii="Segoe UI" w:eastAsia="Times New Roman" w:hAnsi="Segoe UI" w:cs="Segoe UI"/>
+          <w:color w:val="000000"/>
+          <w:sz w:val="20"/>
+          <w:szCs w:val="20"/>
+          <w:lang w:eastAsia="zh-CN"/>
+        </w:rPr>
+        <w:t>num_mlsl_servers</w:t>
+      </w:r>
+      <w:proofErr w:type="spellEnd"/>
+      <w:r>
+        <w:rPr>
+          <w:rFonts w:ascii="Segoe UI" w:eastAsia="Times New Roman" w:hAnsi="Segoe UI" w:cs="Segoe UI"/>
+          <w:color w:val="000000"/>
+          <w:sz w:val="20"/>
+          <w:szCs w:val="20"/>
+          <w:lang w:eastAsia="zh-CN"/>
+        </w:rPr>
+        <w:t xml:space="preserve"> -1 --engine MKLDNN --</w:t>
+      </w:r>
+      <w:proofErr w:type="spellStart"/>
+      <w:r>
+        <w:rPr>
+          <w:rFonts w:ascii="Segoe UI" w:eastAsia="Times New Roman" w:hAnsi="Segoe UI" w:cs="Segoe UI"/>
+          <w:color w:val="000000"/>
+          <w:sz w:val="20"/>
+          <w:szCs w:val="20"/>
+          <w:lang w:eastAsia="zh-CN"/>
+        </w:rPr>
+        <w:t>num_omp_threads</w:t>
+      </w:r>
+      <w:proofErr w:type="spellEnd"/>
+      <w:r>
+        <w:rPr>
+          <w:rFonts w:ascii="Segoe UI" w:eastAsia="Times New Roman" w:hAnsi="Segoe UI" w:cs="Segoe UI"/>
+          <w:color w:val="000000"/>
+          <w:sz w:val="20"/>
+          <w:szCs w:val="20"/>
+          <w:lang w:eastAsia="zh-CN"/>
+        </w:rPr>
+        <w:t xml:space="preserve"> 0 --solver models/intel_optimized_models/multinode/resnet_56_128_nodes_4k_batch/solver_resnet56.prototxt --output </w:t>
+      </w:r>
+      <w:proofErr w:type="spellStart"/>
+      <w:r>
+        <w:rPr>
+          <w:rFonts w:ascii="Segoe UI" w:eastAsia="Times New Roman" w:hAnsi="Segoe UI" w:cs="Segoe UI"/>
+          <w:color w:val="000000"/>
+          <w:sz w:val="20"/>
+          <w:szCs w:val="20"/>
+          <w:lang w:eastAsia="zh-CN"/>
+        </w:rPr>
+        <w:t>intelcaffe_workspace</w:t>
+      </w:r>
+      <w:proofErr w:type="spellEnd"/>
+      <w:r>
+        <w:rPr>
+          <w:rFonts w:ascii="Segoe UI" w:eastAsia="Times New Roman" w:hAnsi="Segoe UI" w:cs="Segoe UI"/>
+          <w:color w:val="000000"/>
+          <w:sz w:val="20"/>
+          <w:szCs w:val="20"/>
+          <w:lang w:eastAsia="zh-CN"/>
+        </w:rPr>
+        <w:t xml:space="preserve"> --benchmark none </w:t>
+      </w:r>
+      <w:r>
+        <w:rPr>
+          <w:rFonts w:ascii="Segoe UI" w:eastAsia="Times New Roman" w:hAnsi="Segoe UI" w:cs="Segoe UI"/>
+          <w:sz w:val="20"/>
+          <w:szCs w:val="20"/>
+          <w:lang w:eastAsia="zh-CN"/>
+        </w:rPr>
+        <w:t> </w:t>
+      </w:r>
+    </w:p>
+    <w:p>
+      <w:pPr>
+        <w:pStyle w:val="Figure"/>
+        <w:rPr>
+          <w:sz w:val="22"/>
+          <w:szCs w:val="22"/>
+        </w:rPr>
+      </w:pPr>
+    </w:p>
+    <w:p>
+      <w:pPr>
+        <w:pStyle w:val="Figure"/>
+        <w:ind w:firstLine="200"/>
+        <w:rPr>
+          <w:b/>
+        </w:rPr>
+      </w:pPr>
+      <w:r>
+        <w:rPr>
+          <w:b/>
+        </w:rPr>
+        <w:t xml:space="preserve">d. </w:t>
+      </w:r>
+      <w:r>
+        <w:rPr>
+          <w:b/>
+        </w:rPr>
+        <w:t>Evaluate the accuracy of the model</w:t>
+      </w:r>
+    </w:p>
+    <w:p>
+      <w:pPr>
+        <w:pStyle w:val="Figure"/>
+        <w:rPr>
+          <w:sz w:val="22"/>
+          <w:szCs w:val="22"/>
+        </w:rPr>
+      </w:pPr>
+      <w:r>
+        <w:t xml:space="preserve">     </w:t>
+      </w:r>
+      <w:r>
+        <w:rPr>
+          <w:sz w:val="22"/>
+          <w:szCs w:val="22"/>
+        </w:rPr>
+        <w:t xml:space="preserve"> </w:t>
+      </w:r>
+      <w:r>
+        <w:rPr>
+          <w:sz w:val="22"/>
+          <w:szCs w:val="22"/>
+        </w:rPr>
+        <w:t xml:space="preserve"># </w:t>
+      </w:r>
+      <w:proofErr w:type="spellStart"/>
+      <w:proofErr w:type="gramStart"/>
+      <w:r>
+        <w:rPr>
+          <w:sz w:val="22"/>
+          <w:szCs w:val="22"/>
+        </w:rPr>
+        <w:t>cd</w:t>
+      </w:r>
+      <w:proofErr w:type="spellEnd"/>
+      <w:proofErr w:type="gramEnd"/>
+      <w:r>
+        <w:rPr>
+          <w:sz w:val="22"/>
+          <w:szCs w:val="22"/>
+        </w:rPr>
+        <w:t xml:space="preserve"> /home/ec2-user/</w:t>
+      </w:r>
+      <w:proofErr w:type="spellStart"/>
+      <w:r>
+        <w:rPr>
+          <w:sz w:val="22"/>
+          <w:szCs w:val="22"/>
+        </w:rPr>
+        <w:t>src</w:t>
+      </w:r>
+      <w:proofErr w:type="spellEnd"/>
+      <w:r>
+        <w:rPr>
+          <w:sz w:val="22"/>
+          <w:szCs w:val="22"/>
+        </w:rPr>
+        <w:t>/</w:t>
+      </w:r>
+      <w:proofErr w:type="spellStart"/>
+      <w:r>
+        <w:rPr>
+          <w:sz w:val="22"/>
+          <w:szCs w:val="22"/>
+        </w:rPr>
+        <w:t>intelcaffe</w:t>
+      </w:r>
+      <w:proofErr w:type="spellEnd"/>
+    </w:p>
+    <w:p>
+      <w:pPr>
+        <w:pStyle w:val="Figure"/>
+        <w:numPr>
+          <w:ilvl w:val="0"/>
+          <w:numId w:val="3"/>
+        </w:numPr>
+        <w:rPr>
+          <w:sz w:val="22"/>
+          <w:szCs w:val="22"/>
+        </w:rPr>
+      </w:pPr>
+      <w:r>
+        <w:rPr>
+          <w:b/>
+          <w:sz w:val="22"/>
+          <w:szCs w:val="22"/>
+        </w:rPr>
+        <w:t>resnet_50_64_nodes_2k_batch</w:t>
+      </w:r>
+    </w:p>
+    <w:p>
+      <w:pPr>
+        <w:pStyle w:val="Figure"/>
+        <w:rPr>
+          <w:sz w:val="22"/>
+          <w:szCs w:val="22"/>
+        </w:rPr>
+      </w:pPr>
+      <w:r>
+        <w:rPr>
+          <w:sz w:val="22"/>
+          <w:szCs w:val="22"/>
+        </w:rPr>
+        <w:t xml:space="preserve">    </w:t>
+      </w:r>
+      <w:r>
+        <w:rPr>
+          <w:sz w:val="22"/>
+          <w:szCs w:val="22"/>
+        </w:rPr>
+        <w:t xml:space="preserve">  # </w:t>
+      </w:r>
+      <w:r>
+        <w:rPr>
+          <w:sz w:val="22"/>
+          <w:szCs w:val="22"/>
+        </w:rPr>
+        <w:t>./build/tools/</w:t>
+      </w:r>
+      <w:proofErr w:type="spellStart"/>
+      <w:r>
+        <w:rPr>
+          <w:sz w:val="22"/>
+          <w:szCs w:val="22"/>
+        </w:rPr>
+        <w:t>caffe</w:t>
+      </w:r>
+      <w:proofErr w:type="spellEnd"/>
+      <w:r>
+        <w:rPr>
+          <w:sz w:val="22"/>
+          <w:szCs w:val="22"/>
+        </w:rPr>
+        <w:t xml:space="preserve"> test --model /home/ec2-user/src/intelcaffe/models/intel_optimized_models/multinode/resnet_50_64_nodes_2k_batch/train_val.prototxt --iterations &lt;</w:t>
+      </w:r>
+      <w:proofErr w:type="spellStart"/>
+      <w:r>
+        <w:rPr>
+          <w:sz w:val="22"/>
+          <w:szCs w:val="22"/>
+        </w:rPr>
+        <w:t>test_iter</w:t>
+      </w:r>
+      <w:proofErr w:type="spellEnd"/>
+      <w:r>
+        <w:rPr>
+          <w:sz w:val="22"/>
+          <w:szCs w:val="22"/>
+        </w:rPr>
+        <w:t xml:space="preserve"> same as solver&gt; --weights &lt;path to .</w:t>
+      </w:r>
+      <w:proofErr w:type="spellStart"/>
+      <w:r>
+        <w:rPr>
+          <w:sz w:val="22"/>
+          <w:szCs w:val="22"/>
+        </w:rPr>
+        <w:t>caffemodel</w:t>
+      </w:r>
+      <w:proofErr w:type="spellEnd"/>
+      <w:r>
+        <w:rPr>
+          <w:sz w:val="22"/>
+          <w:szCs w:val="22"/>
+        </w:rPr>
+        <w:t>&gt;</w:t>
+      </w:r>
+    </w:p>
+    <w:p>
+      <w:pPr>
+        <w:pStyle w:val="Figure"/>
+        <w:numPr>
+          <w:ilvl w:val="0"/>
+          <w:numId w:val="3"/>
+        </w:numPr>
+        <w:rPr>
+          <w:sz w:val="22"/>
+          <w:szCs w:val="22"/>
+        </w:rPr>
+      </w:pPr>
+      <w:r>
+        <w:rPr>
+          <w:b/>
+          <w:sz w:val="22"/>
+          <w:szCs w:val="22"/>
+        </w:rPr>
+        <w:t>resnet_56_128</w:t>
+      </w:r>
+      <w:r>
+        <w:rPr>
+          <w:b/>
+          <w:sz w:val="22"/>
+          <w:szCs w:val="22"/>
+        </w:rPr>
+        <w:t>_nodes_</w:t>
+      </w:r>
+      <w:r>
+        <w:rPr>
+          <w:b/>
+          <w:sz w:val="22"/>
+          <w:szCs w:val="22"/>
+        </w:rPr>
+        <w:t>4</w:t>
+      </w:r>
+      <w:r>
+        <w:rPr>
+          <w:b/>
+          <w:sz w:val="22"/>
+          <w:szCs w:val="22"/>
+        </w:rPr>
+        <w:t>k_batch</w:t>
+      </w:r>
+      <w:r>
+        <w:rPr>
+          <w:sz w:val="22"/>
+          <w:szCs w:val="22"/>
+        </w:rPr>
+        <w:t xml:space="preserve"> </w:t>
+      </w:r>
+    </w:p>
+    <w:p>
+      <w:pPr>
+        <w:pStyle w:val="Figure"/>
         <w:rPr>
           <w:sz w:val="22"/>
           <w:szCs w:val="22"/>
@@ -4427,121 +5763,34 @@
           <w:sz w:val="22"/>
           <w:szCs w:val="22"/>
         </w:rPr>
-        <w:t xml:space="preserve"># </w:t>
-      </w:r>
-      <w:proofErr w:type="spellStart"/>
-      <w:proofErr w:type="gramStart"/>
-      <w:r>
-        <w:rPr>
-          <w:sz w:val="22"/>
-          <w:szCs w:val="22"/>
-        </w:rPr>
-        <w:t>aws</w:t>
-      </w:r>
-      <w:proofErr w:type="spellEnd"/>
-      <w:proofErr w:type="gramEnd"/>
-      <w:r>
-        <w:rPr>
-          <w:sz w:val="22"/>
-          <w:szCs w:val="22"/>
-        </w:rPr>
-        <w:t xml:space="preserve"> ec2 describe-instances --output text --filters "Name=instance-state-</w:t>
-      </w:r>
-      <w:proofErr w:type="spellStart"/>
-      <w:r>
-        <w:rPr>
-          <w:sz w:val="22"/>
-          <w:szCs w:val="22"/>
-        </w:rPr>
-        <w:t>name,Values</w:t>
-      </w:r>
-      <w:proofErr w:type="spellEnd"/>
-      <w:r>
-        <w:rPr>
-          <w:sz w:val="22"/>
-          <w:szCs w:val="22"/>
-        </w:rPr>
-        <w:t>=running" "Name=placemen</w:t>
-      </w:r>
-      <w:r>
-        <w:rPr>
-          <w:sz w:val="22"/>
-          <w:szCs w:val="22"/>
-        </w:rPr>
-        <w:t>t-group-</w:t>
-      </w:r>
-      <w:proofErr w:type="spellStart"/>
-      <w:r>
-        <w:rPr>
-          <w:sz w:val="22"/>
-          <w:szCs w:val="22"/>
-        </w:rPr>
-        <w:t>name,Values</w:t>
-      </w:r>
-      <w:proofErr w:type="spellEnd"/>
-      <w:r>
-        <w:rPr>
-          <w:sz w:val="22"/>
-          <w:szCs w:val="22"/>
-        </w:rPr>
-        <w:t>=&lt;placement-group-name&gt;</w:t>
-      </w:r>
-      <w:r>
-        <w:rPr>
-          <w:sz w:val="22"/>
-          <w:szCs w:val="22"/>
-        </w:rPr>
-        <w:t>"  --query Reservations[*].Instances[*].</w:t>
-      </w:r>
-      <w:proofErr w:type="spellStart"/>
-      <w:r>
-        <w:rPr>
-          <w:sz w:val="22"/>
-          <w:szCs w:val="22"/>
-        </w:rPr>
-        <w:t>PrivateDnsName</w:t>
-      </w:r>
-      <w:proofErr w:type="spellEnd"/>
-    </w:p>
-    <w:p>
-      <w:pPr>
-        <w:pStyle w:val="Figure"/>
-        <w:ind w:firstLine="220"/>
-        <w:rPr>
-          <w:sz w:val="22"/>
-          <w:szCs w:val="22"/>
-        </w:rPr>
-      </w:pPr>
-      <w:r>
-        <w:rPr>
-          <w:sz w:val="22"/>
-          <w:szCs w:val="22"/>
-        </w:rPr>
-        <w:t xml:space="preserve">  </w:t>
-      </w:r>
-      <w:r>
-        <w:rPr>
-          <w:sz w:val="22"/>
-          <w:szCs w:val="22"/>
-        </w:rPr>
-        <w:t xml:space="preserve">(2) </w:t>
-      </w:r>
-      <w:r>
-        <w:rPr>
-          <w:sz w:val="22"/>
-          <w:szCs w:val="22"/>
-        </w:rPr>
-        <w:t xml:space="preserve">Put the returned </w:t>
-      </w:r>
-      <w:r>
-        <w:rPr>
-          <w:sz w:val="22"/>
-          <w:szCs w:val="22"/>
-        </w:rPr>
-        <w:t>host names in a temp</w:t>
-      </w:r>
-      <w:r>
-        <w:rPr>
+        <w:t xml:space="preserve">  # </w:t>
+      </w:r>
+      <w:r>
+        <w:rPr>
+          <w:sz w:val="22"/>
+          <w:szCs w:val="22"/>
+        </w:rPr>
+        <w:t>./build/tools/</w:t>
+      </w:r>
+      <w:proofErr w:type="spellStart"/>
+      <w:r>
+        <w:rPr>
+          <w:sz w:val="22"/>
+          <w:szCs w:val="22"/>
+        </w:rPr>
+        <w:t>caffe</w:t>
+      </w:r>
+      <w:proofErr w:type="spellEnd"/>
+      <w:r>
+        <w:rPr>
+          <w:sz w:val="22"/>
+          <w:szCs w:val="22"/>
+        </w:rPr>
+        <w:t xml:space="preserve"> test --model /home/ec2-user/src/intelcaffe/models/intel_optimized_models/multinode/</w:t>
+      </w:r>
+      <w:r>
+        <w:rPr>
+          <w:b/>
           <w:sz w:val="22"/>
           <w:szCs w:val="22"/>
         </w:rPr>
@@ -4552,246 +5801,8 @@
           <w:sz w:val="22"/>
           <w:szCs w:val="22"/>
         </w:rPr>
-        <w:t xml:space="preserve">file, </w:t>
-      </w:r>
-      <w:proofErr w:type="gramStart"/>
-      <w:r>
-        <w:rPr>
-          <w:sz w:val="22"/>
-          <w:szCs w:val="22"/>
-        </w:rPr>
-        <w:t>then</w:t>
-      </w:r>
-      <w:proofErr w:type="gramEnd"/>
-      <w:r>
-        <w:rPr>
-          <w:sz w:val="22"/>
-          <w:szCs w:val="22"/>
-        </w:rPr>
-        <w:t xml:space="preserve"> sort the host names</w:t>
-      </w:r>
-    </w:p>
-    <w:p>
-      <w:pPr>
-        <w:pStyle w:val="Figure"/>
-        <w:ind w:firstLine="220"/>
-        <w:rPr>
-          <w:sz w:val="22"/>
-          <w:szCs w:val="22"/>
-        </w:rPr>
-      </w:pPr>
-      <w:r>
-        <w:rPr>
-          <w:sz w:val="22"/>
-          <w:szCs w:val="22"/>
-        </w:rPr>
-        <w:t xml:space="preserve">  </w:t>
-      </w:r>
-      <w:r>
-        <w:rPr>
-          <w:sz w:val="22"/>
-          <w:szCs w:val="22"/>
-        </w:rPr>
-        <w:t xml:space="preserve"># </w:t>
-      </w:r>
-      <w:proofErr w:type="gramStart"/>
-      <w:r>
-        <w:rPr>
-          <w:sz w:val="22"/>
-          <w:szCs w:val="22"/>
-        </w:rPr>
-        <w:t>sort</w:t>
-      </w:r>
-      <w:proofErr w:type="gramEnd"/>
-      <w:r>
-        <w:rPr>
-          <w:sz w:val="22"/>
-          <w:szCs w:val="22"/>
-        </w:rPr>
-        <w:t xml:space="preserve"> -V </w:t>
-      </w:r>
-      <w:r>
-        <w:rPr>
-          <w:sz w:val="22"/>
-          <w:szCs w:val="22"/>
-        </w:rPr>
-        <w:t xml:space="preserve">temp &gt; </w:t>
-      </w:r>
-      <w:proofErr w:type="spellStart"/>
-      <w:r>
-        <w:rPr>
-          <w:sz w:val="22"/>
-          <w:szCs w:val="22"/>
-        </w:rPr>
-        <w:t>hostfile</w:t>
-      </w:r>
-      <w:proofErr w:type="spellEnd"/>
-    </w:p>
-    <w:p>
-      <w:pPr>
-        <w:pStyle w:val="Figure"/>
-        <w:ind w:firstLine="220"/>
-        <w:rPr>
-          <w:sz w:val="22"/>
-          <w:szCs w:val="22"/>
-        </w:rPr>
-      </w:pPr>
-      <w:r>
-        <w:rPr>
-          <w:sz w:val="22"/>
-          <w:szCs w:val="22"/>
-        </w:rPr>
-        <w:t xml:space="preserve">  (3)</w:t>
-      </w:r>
-      <w:r>
-        <w:rPr>
-          <w:sz w:val="22"/>
-          <w:szCs w:val="22"/>
-        </w:rPr>
-        <w:t xml:space="preserve"> Upload </w:t>
-      </w:r>
-      <w:proofErr w:type="spellStart"/>
-      <w:r>
-        <w:rPr>
-          <w:sz w:val="22"/>
-          <w:szCs w:val="22"/>
-        </w:rPr>
-        <w:t>hostfile</w:t>
-      </w:r>
-      <w:proofErr w:type="spellEnd"/>
-      <w:r>
-        <w:rPr>
-          <w:sz w:val="22"/>
-          <w:szCs w:val="22"/>
-        </w:rPr>
-        <w:t xml:space="preserve"> to master node</w:t>
-      </w:r>
-    </w:p>
-    <w:p>
-      <w:pPr>
-        <w:pStyle w:val="Figure"/>
-        <w:rPr>
-          <w:sz w:val="22"/>
-          <w:szCs w:val="22"/>
-        </w:rPr>
-      </w:pPr>
-    </w:p>
-    <w:p>
-      <w:pPr>
-        <w:pStyle w:val="Figure"/>
-        <w:ind w:firstLine="220"/>
-        <w:rPr>
-          <w:b/>
-        </w:rPr>
-      </w:pPr>
-      <w:r>
-        <w:rPr>
-          <w:b/>
-        </w:rPr>
-        <w:t xml:space="preserve">c. </w:t>
-      </w:r>
-      <w:r>
-        <w:rPr>
-          <w:b/>
-        </w:rPr>
-        <w:t>Login master node and r</w:t>
-      </w:r>
-      <w:r>
-        <w:rPr>
-          <w:b/>
-        </w:rPr>
-        <w:t xml:space="preserve">un Intel </w:t>
-      </w:r>
-      <w:proofErr w:type="spellStart"/>
-      <w:r>
-        <w:rPr>
-          <w:b/>
-        </w:rPr>
-        <w:t>Caffe</w:t>
-      </w:r>
-      <w:proofErr w:type="spellEnd"/>
-      <w:r>
-        <w:rPr>
-          <w:b/>
-        </w:rPr>
-        <w:t xml:space="preserve"> </w:t>
-      </w:r>
-      <w:r>
-        <w:rPr>
-          <w:b/>
-        </w:rPr>
-        <w:t xml:space="preserve">multi node </w:t>
-      </w:r>
-      <w:r>
-        <w:rPr>
-          <w:b/>
-        </w:rPr>
-        <w:t>training</w:t>
-      </w:r>
-    </w:p>
-    <w:p>
-      <w:pPr>
-        <w:pStyle w:val="Figure"/>
-        <w:rPr>
-          <w:sz w:val="22"/>
-          <w:szCs w:val="22"/>
-        </w:rPr>
-      </w:pPr>
-      <w:r>
-        <w:rPr>
-          <w:sz w:val="22"/>
-          <w:szCs w:val="22"/>
-        </w:rPr>
-        <w:t xml:space="preserve">    </w:t>
-      </w:r>
-      <w:r>
-        <w:rPr>
-          <w:sz w:val="22"/>
-          <w:szCs w:val="22"/>
-        </w:rPr>
-        <w:t xml:space="preserve">  </w:t>
-      </w:r>
-      <w:r>
-        <w:rPr>
-          <w:sz w:val="22"/>
-          <w:szCs w:val="22"/>
-        </w:rPr>
-        <w:t xml:space="preserve"># </w:t>
-      </w:r>
-      <w:proofErr w:type="spellStart"/>
-      <w:proofErr w:type="gramStart"/>
-      <w:r>
-        <w:rPr>
-          <w:sz w:val="22"/>
-          <w:szCs w:val="22"/>
-        </w:rPr>
-        <w:t>cd</w:t>
-      </w:r>
-      <w:proofErr w:type="spellEnd"/>
-      <w:proofErr w:type="gramEnd"/>
-      <w:r>
-        <w:rPr>
-          <w:sz w:val="22"/>
-          <w:szCs w:val="22"/>
-        </w:rPr>
-        <w:t xml:space="preserve"> </w:t>
-      </w:r>
-      <w:r>
-        <w:rPr>
-          <w:sz w:val="22"/>
-          <w:szCs w:val="22"/>
-        </w:rPr>
-        <w:t>/home/ec2-user/</w:t>
-      </w:r>
-      <w:proofErr w:type="spellStart"/>
-      <w:r>
-        <w:rPr>
-          <w:sz w:val="22"/>
-          <w:szCs w:val="22"/>
-        </w:rPr>
-        <w:t>src</w:t>
-      </w:r>
-      <w:proofErr w:type="spellEnd"/>
+        <w:t>resnet_56_128_nodes_4k_batch</w:t>
+      </w:r>
       <w:r>
         <w:rPr>
           <w:sz w:val="22"/>
@@ -4805,265 +5816,48 @@
           <w:sz w:val="22"/>
           <w:szCs w:val="22"/>
         </w:rPr>
-        <w:t>intel</w:t>
-      </w:r>
-      <w:r>
-        <w:rPr>
-          <w:sz w:val="22"/>
-          <w:szCs w:val="22"/>
-        </w:rPr>
-        <w:t>caffe</w:t>
-      </w:r>
-      <w:proofErr w:type="spellEnd"/>
-    </w:p>
-    <w:p>
-      <w:pPr>
-        <w:pStyle w:val="Figure"/>
-        <w:rPr>
-          <w:sz w:val="22"/>
-          <w:szCs w:val="22"/>
-        </w:rPr>
-      </w:pPr>
-      <w:r>
-        <w:rPr>
-          <w:sz w:val="22"/>
-          <w:szCs w:val="22"/>
-        </w:rPr>
-        <w:lastRenderedPageBreak/>
-        <w:t xml:space="preserve">    </w:t>
-      </w:r>
-      <w:r>
-        <w:rPr>
-          <w:sz w:val="22"/>
-          <w:szCs w:val="22"/>
-        </w:rPr>
-        <w:t xml:space="preserve">  </w:t>
-      </w:r>
-      <w:r>
-        <w:rPr>
-          <w:sz w:val="22"/>
-          <w:szCs w:val="22"/>
-        </w:rPr>
-        <w:t xml:space="preserve"># </w:t>
-      </w:r>
-      <w:r>
-        <w:rPr>
-          <w:sz w:val="22"/>
-          <w:szCs w:val="22"/>
-        </w:rPr>
-        <w:t>./scripts/run_intelcaffe.sh --</w:t>
-      </w:r>
-      <w:proofErr w:type="spellStart"/>
-      <w:r>
-        <w:rPr>
-          <w:sz w:val="22"/>
-          <w:szCs w:val="22"/>
-        </w:rPr>
-        <w:t>hostfile</w:t>
-      </w:r>
-      <w:proofErr w:type="spellEnd"/>
-      <w:r>
-        <w:rPr>
-          <w:sz w:val="22"/>
-          <w:szCs w:val="22"/>
-        </w:rPr>
-        <w:t xml:space="preserve"> /home/ec2-user/</w:t>
-      </w:r>
-      <w:proofErr w:type="spellStart"/>
-      <w:r>
-        <w:rPr>
-          <w:sz w:val="22"/>
-          <w:szCs w:val="22"/>
-        </w:rPr>
-        <w:t>hostfile</w:t>
-      </w:r>
-      <w:proofErr w:type="spellEnd"/>
-      <w:r>
-        <w:rPr>
-          <w:sz w:val="22"/>
-          <w:szCs w:val="22"/>
-        </w:rPr>
-        <w:t xml:space="preserve"> --mode train --debug off --network </w:t>
-      </w:r>
-      <w:proofErr w:type="spellStart"/>
-      <w:r>
-        <w:rPr>
-          <w:sz w:val="22"/>
-          <w:szCs w:val="22"/>
-        </w:rPr>
-        <w:t>tcp</w:t>
-      </w:r>
-      <w:proofErr w:type="spellEnd"/>
-      <w:r>
-        <w:rPr>
-          <w:sz w:val="22"/>
-          <w:szCs w:val="22"/>
-        </w:rPr>
-        <w:t xml:space="preserve"> --</w:t>
-      </w:r>
-      <w:proofErr w:type="spellStart"/>
-      <w:r>
-        <w:rPr>
-          <w:sz w:val="22"/>
-          <w:szCs w:val="22"/>
-        </w:rPr>
-        <w:t>netmask</w:t>
-      </w:r>
-      <w:proofErr w:type="spellEnd"/>
-      <w:r>
-        <w:rPr>
-          <w:sz w:val="22"/>
-          <w:szCs w:val="22"/>
-        </w:rPr>
-        <w:t xml:space="preserve"> eth0 --</w:t>
-      </w:r>
-      <w:proofErr w:type="spellStart"/>
-      <w:r>
-        <w:rPr>
-          <w:sz w:val="22"/>
-          <w:szCs w:val="22"/>
-        </w:rPr>
-        <w:t>num_mlsl_servers</w:t>
-      </w:r>
-      <w:proofErr w:type="spellEnd"/>
-      <w:r>
-        <w:rPr>
-          <w:sz w:val="22"/>
-          <w:szCs w:val="22"/>
-        </w:rPr>
-        <w:t xml:space="preserve"> -1 --engine MKLDNN --</w:t>
-      </w:r>
-      <w:proofErr w:type="spellStart"/>
-      <w:r>
-        <w:rPr>
-          <w:sz w:val="22"/>
-          <w:szCs w:val="22"/>
-        </w:rPr>
-        <w:t>num_omp_threads</w:t>
-      </w:r>
-      <w:proofErr w:type="spellEnd"/>
-      <w:r>
-        <w:rPr>
-          <w:sz w:val="22"/>
-          <w:szCs w:val="22"/>
-        </w:rPr>
-        <w:t xml:space="preserve"> 0 --solver /home/ec2-user/src/intelcaffe/models/intel_optimized_models/multinode/resnet_50_64_nodes_2k_batch/solver.prototxt --output </w:t>
-      </w:r>
-      <w:proofErr w:type="spellStart"/>
-      <w:r>
-        <w:rPr>
-          <w:sz w:val="22"/>
-          <w:szCs w:val="22"/>
-        </w:rPr>
-        <w:t>intelcaffe_workspace</w:t>
-      </w:r>
-      <w:proofErr w:type="spellEnd"/>
-      <w:r>
-        <w:rPr>
-          <w:sz w:val="22"/>
-          <w:szCs w:val="22"/>
-        </w:rPr>
-        <w:t xml:space="preserve"> --benchmark none</w:t>
-      </w:r>
-    </w:p>
-    <w:p>
-      <w:pPr>
-        <w:pStyle w:val="Figure"/>
-        <w:rPr>
-          <w:sz w:val="22"/>
-          <w:szCs w:val="22"/>
-        </w:rPr>
-      </w:pPr>
-    </w:p>
-    <w:p>
-      <w:pPr>
-        <w:pStyle w:val="Figure"/>
-        <w:ind w:firstLine="200"/>
-        <w:rPr>
-          <w:b/>
-        </w:rPr>
-      </w:pPr>
-      <w:r>
-        <w:rPr>
-          <w:b/>
-        </w:rPr>
-        <w:t xml:space="preserve">d. </w:t>
-      </w:r>
-      <w:r>
-        <w:rPr>
-          <w:b/>
-        </w:rPr>
-        <w:t>Evaluate the accuracy of the model</w:t>
-      </w:r>
-    </w:p>
-    <w:p>
-      <w:pPr>
-        <w:pStyle w:val="Figure"/>
-        <w:rPr>
-          <w:sz w:val="22"/>
-          <w:szCs w:val="22"/>
-        </w:rPr>
-      </w:pPr>
-      <w:r>
-        <w:t xml:space="preserve">     </w:t>
-      </w:r>
-      <w:r>
-        <w:rPr>
-          <w:sz w:val="22"/>
-          <w:szCs w:val="22"/>
-        </w:rPr>
-        <w:t xml:space="preserve"> </w:t>
-      </w:r>
-      <w:r>
-        <w:rPr>
-          <w:sz w:val="22"/>
-          <w:szCs w:val="22"/>
-        </w:rPr>
-        <w:t xml:space="preserve"># </w:t>
-      </w:r>
-      <w:proofErr w:type="spellStart"/>
-      <w:proofErr w:type="gramStart"/>
-      <w:r>
-        <w:rPr>
-          <w:sz w:val="22"/>
-          <w:szCs w:val="22"/>
-        </w:rPr>
-        <w:t>cd</w:t>
-      </w:r>
-      <w:proofErr w:type="spellEnd"/>
-      <w:proofErr w:type="gramEnd"/>
-      <w:r>
-        <w:rPr>
-          <w:sz w:val="22"/>
-          <w:szCs w:val="22"/>
-        </w:rPr>
-        <w:t xml:space="preserve"> /home/ec2-user/</w:t>
-      </w:r>
-      <w:proofErr w:type="spellStart"/>
-      <w:r>
-        <w:rPr>
-          <w:sz w:val="22"/>
-          <w:szCs w:val="22"/>
-        </w:rPr>
-        <w:t>src</w:t>
-      </w:r>
-      <w:proofErr w:type="spellEnd"/>
-      <w:r>
-        <w:rPr>
-          <w:sz w:val="22"/>
-          <w:szCs w:val="22"/>
-        </w:rPr>
-        <w:t>/</w:t>
-      </w:r>
-      <w:proofErr w:type="spellStart"/>
-      <w:r>
-        <w:rPr>
-          <w:sz w:val="22"/>
-          <w:szCs w:val="22"/>
-        </w:rPr>
-        <w:t>intelcaffe</w:t>
-      </w:r>
-      <w:proofErr w:type="spellEnd"/>
+        <w:t>train_val.prototxt</w:t>
+      </w:r>
+      <w:proofErr w:type="spellEnd"/>
+      <w:r>
+        <w:rPr>
+          <w:sz w:val="22"/>
+          <w:szCs w:val="22"/>
+        </w:rPr>
+        <w:t xml:space="preserve"> --iterations &lt;</w:t>
+      </w:r>
+      <w:proofErr w:type="spellStart"/>
+      <w:r>
+        <w:rPr>
+          <w:sz w:val="22"/>
+          <w:szCs w:val="22"/>
+        </w:rPr>
+        <w:t>test_iter</w:t>
+      </w:r>
+      <w:proofErr w:type="spellEnd"/>
+      <w:r>
+        <w:rPr>
+          <w:sz w:val="22"/>
+          <w:szCs w:val="22"/>
+        </w:rPr>
+        <w:t xml:space="preserve"> same as solver&gt; --weights &lt;path to .</w:t>
+      </w:r>
+      <w:proofErr w:type="spellStart"/>
+      <w:r>
+        <w:rPr>
+          <w:sz w:val="22"/>
+          <w:szCs w:val="22"/>
+        </w:rPr>
+        <w:t>caffemodel</w:t>
+      </w:r>
+      <w:proofErr w:type="spellEnd"/>
+      <w:r>
+        <w:rPr>
+          <w:sz w:val="22"/>
+          <w:szCs w:val="22"/>
+        </w:rPr>
+        <w:t>&gt;</w:t>
+      </w:r>
     </w:p>
     <w:p>
       <w:pPr>
@@ -5075,75 +5869,6 @@
           <w:lang w:eastAsia="zh-CN"/>
         </w:rPr>
       </w:pPr>
-      <w:r>
-        <w:rPr>
-          <w:sz w:val="22"/>
-          <w:szCs w:val="22"/>
-        </w:rPr>
-        <w:t xml:space="preserve">    </w:t>
-      </w:r>
-      <w:r>
-        <w:rPr>
-          <w:sz w:val="22"/>
-          <w:szCs w:val="22"/>
-        </w:rPr>
-        <w:t xml:space="preserve">  # </w:t>
-      </w:r>
-      <w:r>
-        <w:rPr>
-          <w:sz w:val="22"/>
-          <w:szCs w:val="22"/>
-        </w:rPr>
-        <w:t>./build/tools/</w:t>
-      </w:r>
-      <w:proofErr w:type="spellStart"/>
-      <w:r>
-        <w:rPr>
-          <w:sz w:val="22"/>
-          <w:szCs w:val="22"/>
-        </w:rPr>
-        <w:t>caffe</w:t>
-      </w:r>
-      <w:proofErr w:type="spellEnd"/>
-      <w:r>
-        <w:rPr>
-          <w:sz w:val="22"/>
-          <w:szCs w:val="22"/>
-        </w:rPr>
-        <w:t xml:space="preserve"> test --model /home/ec2-user/src/intelcaffe/models/intel_optimized_models/multinode/resnet_50_64_nodes_2k_batch/train_val.prototxt --iterations &lt;</w:t>
-      </w:r>
-      <w:proofErr w:type="spellStart"/>
-      <w:r>
-        <w:rPr>
-          <w:sz w:val="22"/>
-          <w:szCs w:val="22"/>
-        </w:rPr>
-        <w:t>test_iter</w:t>
-      </w:r>
-      <w:proofErr w:type="spellEnd"/>
-      <w:r>
-        <w:rPr>
-          <w:sz w:val="22"/>
-          <w:szCs w:val="22"/>
-        </w:rPr>
-        <w:t xml:space="preserve"> same as solver&gt; --weights &lt;path to .</w:t>
-      </w:r>
-      <w:proofErr w:type="spellStart"/>
-      <w:r>
-        <w:rPr>
-          <w:sz w:val="22"/>
-          <w:szCs w:val="22"/>
-        </w:rPr>
-        <w:t>caffemodel</w:t>
-      </w:r>
-      <w:proofErr w:type="spellEnd"/>
-      <w:r>
-        <w:rPr>
-          <w:sz w:val="22"/>
-          <w:szCs w:val="22"/>
-        </w:rPr>
-        <w:t>&gt;</w:t>
-      </w:r>
     </w:p>
     <w:sectPr>
       <w:pgSz w:w="12240" w:h="15840"/>
@@ -5359,11 +6084,127 @@
       </w:pPr>
     </w:lvl>
   </w:abstractNum>
+  <w:abstractNum w:abstractNumId="2">
+    <w:nsid w:val="662325A2"/>
+    <w:multiLevelType w:val="hybridMultilevel"/>
+    <w:tmpl w:val="C7EA02E6"/>
+    <w:lvl w:ilvl="0" w:tplc="04090001">
+      <w:start w:val="1"/>
+      <w:numFmt w:val="bullet"/>
+      <w:lvlText w:val=""/>
+      <w:lvlJc w:val="left"/>
+      <w:pPr>
+        <w:ind w:left="940" w:hanging="360"/>
+      </w:pPr>
+      <w:rPr>
+        <w:rFonts w:ascii="Symbol" w:hAnsi="Symbol" w:hint="default"/>
+      </w:rPr>
+    </w:lvl>
+    <w:lvl w:ilvl="1" w:tplc="04090003" w:tentative="1">
+      <w:start w:val="1"/>
+      <w:numFmt w:val="bullet"/>
+      <w:lvlText w:val="o"/>
+      <w:lvlJc w:val="left"/>
+      <w:pPr>
+        <w:ind w:left="1660" w:hanging="360"/>
+      </w:pPr>
+      <w:rPr>
+        <w:rFonts w:ascii="Courier New" w:hAnsi="Courier New" w:cs="Courier New" w:hint="default"/>
+      </w:rPr>
+    </w:lvl>
+    <w:lvl w:ilvl="2" w:tplc="04090005" w:tentative="1">
+      <w:start w:val="1"/>
+      <w:numFmt w:val="bullet"/>
+      <w:lvlText w:val=""/>
+      <w:lvlJc w:val="left"/>
+      <w:pPr>
+        <w:ind w:left="2380" w:hanging="360"/>
+      </w:pPr>
+      <w:rPr>
+        <w:rFonts w:ascii="Wingdings" w:hAnsi="Wingdings" w:hint="default"/>
+      </w:rPr>
+    </w:lvl>
+    <w:lvl w:ilvl="3" w:tplc="04090001" w:tentative="1">
+      <w:start w:val="1"/>
+      <w:numFmt w:val="bullet"/>
+      <w:lvlText w:val=""/>
+      <w:lvlJc w:val="left"/>
+      <w:pPr>
+        <w:ind w:left="3100" w:hanging="360"/>
+      </w:pPr>
+      <w:rPr>
+        <w:rFonts w:ascii="Symbol" w:hAnsi="Symbol" w:hint="default"/>
+      </w:rPr>
+    </w:lvl>
+    <w:lvl w:ilvl="4" w:tplc="04090003" w:tentative="1">
+      <w:start w:val="1"/>
+      <w:numFmt w:val="bullet"/>
+      <w:lvlText w:val="o"/>
+      <w:lvlJc w:val="left"/>
+      <w:pPr>
+        <w:ind w:left="3820" w:hanging="360"/>
+      </w:pPr>
+      <w:rPr>
+        <w:rFonts w:ascii="Courier New" w:hAnsi="Courier New" w:cs="Courier New" w:hint="default"/>
+      </w:rPr>
+    </w:lvl>
+    <w:lvl w:ilvl="5" w:tplc="04090005" w:tentative="1">
+      <w:start w:val="1"/>
+      <w:numFmt w:val="bullet"/>
+      <w:lvlText w:val=""/>
+      <w:lvlJc w:val="left"/>
+      <w:pPr>
+        <w:ind w:left="4540" w:hanging="360"/>
+      </w:pPr>
+      <w:rPr>
+        <w:rFonts w:ascii="Wingdings" w:hAnsi="Wingdings" w:hint="default"/>
+      </w:rPr>
+    </w:lvl>
+    <w:lvl w:ilvl="6" w:tplc="04090001" w:tentative="1">
+      <w:start w:val="1"/>
+      <w:numFmt w:val="bullet"/>
+      <w:lvlText w:val=""/>
+      <w:lvlJc w:val="left"/>
+      <w:pPr>
+        <w:ind w:left="5260" w:hanging="360"/>
+      </w:pPr>
+      <w:rPr>
+        <w:rFonts w:ascii="Symbol" w:hAnsi="Symbol" w:hint="default"/>
+      </w:rPr>
+    </w:lvl>
+    <w:lvl w:ilvl="7" w:tplc="04090003" w:tentative="1">
+      <w:start w:val="1"/>
+      <w:numFmt w:val="bullet"/>
+      <w:lvlText w:val="o"/>
+      <w:lvlJc w:val="left"/>
+      <w:pPr>
+        <w:ind w:left="5980" w:hanging="360"/>
+      </w:pPr>
+      <w:rPr>
+        <w:rFonts w:ascii="Courier New" w:hAnsi="Courier New" w:cs="Courier New" w:hint="default"/>
+      </w:rPr>
+    </w:lvl>
+    <w:lvl w:ilvl="8" w:tplc="04090005" w:tentative="1">
+      <w:start w:val="1"/>
+      <w:numFmt w:val="bullet"/>
+      <w:lvlText w:val=""/>
+      <w:lvlJc w:val="left"/>
+      <w:pPr>
+        <w:ind w:left="6700" w:hanging="360"/>
+      </w:pPr>
+      <w:rPr>
+        <w:rFonts w:ascii="Wingdings" w:hAnsi="Wingdings" w:hint="default"/>
+      </w:rPr>
+    </w:lvl>
+  </w:abstractNum>
   <w:num w:numId="1">
     <w:abstractNumId w:val="1"/>
   </w:num>
   <w:num w:numId="2">
     <w:abstractNumId w:val="0"/>
+  </w:num>
+  <w:num w:numId="3">
+    <w:abstractNumId w:val="2"/>
   </w:num>
 </w:numbering>
 </file>

</xml_diff>

<commit_message>
Add Resnet50 4K training models and results
</commit_message>
<xml_diff>
--- a/Guide to Launch Intel Caffe Multi Nodes Training on AWS.docx
+++ b/Guide to Launch Intel Caffe Multi Nodes Training on AWS.docx
@@ -147,7 +147,7 @@
                     <a:blip r:embed="rId7" cstate="print">
                       <a:extLst>
                         <a:ext uri="{28A0092B-C50C-407E-A947-70E740481C1C}">
-                          <a14:useLocalDpi xmlns:a14="http://schemas.microsoft.com/office/drawing/2010/main" xmlns:wps="http://schemas.microsoft.com/office/word/2010/wordprocessingShape" xmlns:wpi="http://schemas.microsoft.com/office/word/2010/wordprocessingInk" xmlns:wpg="http://schemas.microsoft.com/office/word/2010/wordprocessingGroup" xmlns:w15="http://schemas.microsoft.com/office/word/2012/wordml" xmlns:w14="http://schemas.microsoft.com/office/word/2010/wordml" xmlns:w="http://schemas.openxmlformats.org/wordprocessingml/2006/main" xmlns:w10="urn:schemas-microsoft-com:office:word" xmlns:wp14="http://schemas.microsoft.com/office/word/2010/wordprocessingDrawing" xmlns:v="urn:schemas-microsoft-com:vml" xmlns:o="urn:schemas-microsoft-com:office:office" xmlns:mc="http://schemas.openxmlformats.org/markup-compatibility/2006" xmlns:wpc="http://schemas.microsoft.com/office/word/2010/wordprocessingCanvas" xmlns="" val="0"/>
+                          <a14:useLocalDpi xmlns="" xmlns:wpc="http://schemas.microsoft.com/office/word/2010/wordprocessingCanvas" xmlns:mc="http://schemas.openxmlformats.org/markup-compatibility/2006" xmlns:o="urn:schemas-microsoft-com:office:office" xmlns:v="urn:schemas-microsoft-com:vml" xmlns:wp14="http://schemas.microsoft.com/office/word/2010/wordprocessingDrawing" xmlns:w10="urn:schemas-microsoft-com:office:word" xmlns:w="http://schemas.openxmlformats.org/wordprocessingml/2006/main" xmlns:w14="http://schemas.microsoft.com/office/word/2010/wordml" xmlns:w15="http://schemas.microsoft.com/office/word/2012/wordml" xmlns:wpg="http://schemas.microsoft.com/office/word/2010/wordprocessingGroup" xmlns:wpi="http://schemas.microsoft.com/office/word/2010/wordprocessingInk" xmlns:wps="http://schemas.microsoft.com/office/word/2010/wordprocessingShape" xmlns:a14="http://schemas.microsoft.com/office/drawing/2010/main" val="0"/>
                         </a:ext>
                       </a:extLst>
                     </a:blip>
@@ -237,7 +237,7 @@
                     <a:blip r:embed="rId8" cstate="print">
                       <a:extLst>
                         <a:ext uri="{28A0092B-C50C-407E-A947-70E740481C1C}">
-                          <a14:useLocalDpi xmlns:a14="http://schemas.microsoft.com/office/drawing/2010/main" xmlns:wps="http://schemas.microsoft.com/office/word/2010/wordprocessingShape" xmlns:wpi="http://schemas.microsoft.com/office/word/2010/wordprocessingInk" xmlns:wpg="http://schemas.microsoft.com/office/word/2010/wordprocessingGroup" xmlns:w15="http://schemas.microsoft.com/office/word/2012/wordml" xmlns:w14="http://schemas.microsoft.com/office/word/2010/wordml" xmlns:w="http://schemas.openxmlformats.org/wordprocessingml/2006/main" xmlns:w10="urn:schemas-microsoft-com:office:word" xmlns:wp14="http://schemas.microsoft.com/office/word/2010/wordprocessingDrawing" xmlns:v="urn:schemas-microsoft-com:vml" xmlns:o="urn:schemas-microsoft-com:office:office" xmlns:mc="http://schemas.openxmlformats.org/markup-compatibility/2006" xmlns:wpc="http://schemas.microsoft.com/office/word/2010/wordprocessingCanvas" xmlns="" val="0"/>
+                          <a14:useLocalDpi xmlns="" xmlns:wpc="http://schemas.microsoft.com/office/word/2010/wordprocessingCanvas" xmlns:mc="http://schemas.openxmlformats.org/markup-compatibility/2006" xmlns:o="urn:schemas-microsoft-com:office:office" xmlns:v="urn:schemas-microsoft-com:vml" xmlns:wp14="http://schemas.microsoft.com/office/word/2010/wordprocessingDrawing" xmlns:w10="urn:schemas-microsoft-com:office:word" xmlns:w="http://schemas.openxmlformats.org/wordprocessingml/2006/main" xmlns:w14="http://schemas.microsoft.com/office/word/2010/wordml" xmlns:w15="http://schemas.microsoft.com/office/word/2012/wordml" xmlns:wpg="http://schemas.microsoft.com/office/word/2010/wordprocessingGroup" xmlns:wpi="http://schemas.microsoft.com/office/word/2010/wordprocessingInk" xmlns:wps="http://schemas.microsoft.com/office/word/2010/wordprocessingShape" xmlns:a14="http://schemas.microsoft.com/office/drawing/2010/main" val="0"/>
                         </a:ext>
                       </a:extLst>
                     </a:blip>
@@ -326,7 +326,7 @@
                     <a:blip r:embed="rId9" cstate="print">
                       <a:extLst>
                         <a:ext uri="{28A0092B-C50C-407E-A947-70E740481C1C}">
-                          <a14:useLocalDpi xmlns:a14="http://schemas.microsoft.com/office/drawing/2010/main" xmlns:wps="http://schemas.microsoft.com/office/word/2010/wordprocessingShape" xmlns:wpi="http://schemas.microsoft.com/office/word/2010/wordprocessingInk" xmlns:wpg="http://schemas.microsoft.com/office/word/2010/wordprocessingGroup" xmlns:w15="http://schemas.microsoft.com/office/word/2012/wordml" xmlns:w14="http://schemas.microsoft.com/office/word/2010/wordml" xmlns:w="http://schemas.openxmlformats.org/wordprocessingml/2006/main" xmlns:w10="urn:schemas-microsoft-com:office:word" xmlns:wp14="http://schemas.microsoft.com/office/word/2010/wordprocessingDrawing" xmlns:v="urn:schemas-microsoft-com:vml" xmlns:o="urn:schemas-microsoft-com:office:office" xmlns:mc="http://schemas.openxmlformats.org/markup-compatibility/2006" xmlns:wpc="http://schemas.microsoft.com/office/word/2010/wordprocessingCanvas" xmlns="" val="0"/>
+                          <a14:useLocalDpi xmlns="" xmlns:wpc="http://schemas.microsoft.com/office/word/2010/wordprocessingCanvas" xmlns:mc="http://schemas.openxmlformats.org/markup-compatibility/2006" xmlns:o="urn:schemas-microsoft-com:office:office" xmlns:v="urn:schemas-microsoft-com:vml" xmlns:wp14="http://schemas.microsoft.com/office/word/2010/wordprocessingDrawing" xmlns:w10="urn:schemas-microsoft-com:office:word" xmlns:w="http://schemas.openxmlformats.org/wordprocessingml/2006/main" xmlns:w14="http://schemas.microsoft.com/office/word/2010/wordml" xmlns:w15="http://schemas.microsoft.com/office/word/2012/wordml" xmlns:wpg="http://schemas.microsoft.com/office/word/2010/wordprocessingGroup" xmlns:wpi="http://schemas.microsoft.com/office/word/2010/wordprocessingInk" xmlns:wps="http://schemas.microsoft.com/office/word/2010/wordprocessingShape" xmlns:a14="http://schemas.microsoft.com/office/drawing/2010/main" val="0"/>
                         </a:ext>
                       </a:extLst>
                     </a:blip>
@@ -433,7 +433,7 @@
                     <a:blip r:embed="rId10" cstate="print">
                       <a:extLst>
                         <a:ext uri="{28A0092B-C50C-407E-A947-70E740481C1C}">
-                          <a14:useLocalDpi xmlns:a14="http://schemas.microsoft.com/office/drawing/2010/main" xmlns:wps="http://schemas.microsoft.com/office/word/2010/wordprocessingShape" xmlns:wpi="http://schemas.microsoft.com/office/word/2010/wordprocessingInk" xmlns:wpg="http://schemas.microsoft.com/office/word/2010/wordprocessingGroup" xmlns:w15="http://schemas.microsoft.com/office/word/2012/wordml" xmlns:w14="http://schemas.microsoft.com/office/word/2010/wordml" xmlns:w="http://schemas.openxmlformats.org/wordprocessingml/2006/main" xmlns:w10="urn:schemas-microsoft-com:office:word" xmlns:wp14="http://schemas.microsoft.com/office/word/2010/wordprocessingDrawing" xmlns:v="urn:schemas-microsoft-com:vml" xmlns:o="urn:schemas-microsoft-com:office:office" xmlns:mc="http://schemas.openxmlformats.org/markup-compatibility/2006" xmlns:wpc="http://schemas.microsoft.com/office/word/2010/wordprocessingCanvas" xmlns="" val="0"/>
+                          <a14:useLocalDpi xmlns="" xmlns:wpc="http://schemas.microsoft.com/office/word/2010/wordprocessingCanvas" xmlns:mc="http://schemas.openxmlformats.org/markup-compatibility/2006" xmlns:o="urn:schemas-microsoft-com:office:office" xmlns:v="urn:schemas-microsoft-com:vml" xmlns:wp14="http://schemas.microsoft.com/office/word/2010/wordprocessingDrawing" xmlns:w10="urn:schemas-microsoft-com:office:word" xmlns:w="http://schemas.openxmlformats.org/wordprocessingml/2006/main" xmlns:w14="http://schemas.microsoft.com/office/word/2010/wordml" xmlns:w15="http://schemas.microsoft.com/office/word/2012/wordml" xmlns:wpg="http://schemas.microsoft.com/office/word/2010/wordprocessingGroup" xmlns:wpi="http://schemas.microsoft.com/office/word/2010/wordprocessingInk" xmlns:wps="http://schemas.microsoft.com/office/word/2010/wordprocessingShape" xmlns:a14="http://schemas.microsoft.com/office/drawing/2010/main" val="0"/>
                         </a:ext>
                       </a:extLst>
                     </a:blip>
@@ -552,7 +552,7 @@
                     <a:blip r:embed="rId11" cstate="print">
                       <a:extLst>
                         <a:ext uri="{28A0092B-C50C-407E-A947-70E740481C1C}">
-                          <a14:useLocalDpi xmlns:a14="http://schemas.microsoft.com/office/drawing/2010/main" xmlns:wps="http://schemas.microsoft.com/office/word/2010/wordprocessingShape" xmlns:wpi="http://schemas.microsoft.com/office/word/2010/wordprocessingInk" xmlns:wpg="http://schemas.microsoft.com/office/word/2010/wordprocessingGroup" xmlns:w15="http://schemas.microsoft.com/office/word/2012/wordml" xmlns:w14="http://schemas.microsoft.com/office/word/2010/wordml" xmlns:w="http://schemas.openxmlformats.org/wordprocessingml/2006/main" xmlns:w10="urn:schemas-microsoft-com:office:word" xmlns:wp14="http://schemas.microsoft.com/office/word/2010/wordprocessingDrawing" xmlns:v="urn:schemas-microsoft-com:vml" xmlns:o="urn:schemas-microsoft-com:office:office" xmlns:mc="http://schemas.openxmlformats.org/markup-compatibility/2006" xmlns:wpc="http://schemas.microsoft.com/office/word/2010/wordprocessingCanvas" xmlns="" val="0"/>
+                          <a14:useLocalDpi xmlns="" xmlns:wpc="http://schemas.microsoft.com/office/word/2010/wordprocessingCanvas" xmlns:mc="http://schemas.openxmlformats.org/markup-compatibility/2006" xmlns:o="urn:schemas-microsoft-com:office:office" xmlns:v="urn:schemas-microsoft-com:vml" xmlns:wp14="http://schemas.microsoft.com/office/word/2010/wordprocessingDrawing" xmlns:w10="urn:schemas-microsoft-com:office:word" xmlns:w="http://schemas.openxmlformats.org/wordprocessingml/2006/main" xmlns:w14="http://schemas.microsoft.com/office/word/2010/wordml" xmlns:w15="http://schemas.microsoft.com/office/word/2012/wordml" xmlns:wpg="http://schemas.microsoft.com/office/word/2010/wordprocessingGroup" xmlns:wpi="http://schemas.microsoft.com/office/word/2010/wordprocessingInk" xmlns:wps="http://schemas.microsoft.com/office/word/2010/wordprocessingShape" xmlns:a14="http://schemas.microsoft.com/office/drawing/2010/main" val="0"/>
                         </a:ext>
                       </a:extLst>
                     </a:blip>
@@ -703,7 +703,7 @@
                     <a:blip r:embed="rId12" cstate="print">
                       <a:extLst>
                         <a:ext uri="{28A0092B-C50C-407E-A947-70E740481C1C}">
-                          <a14:useLocalDpi xmlns:a14="http://schemas.microsoft.com/office/drawing/2010/main" xmlns:wps="http://schemas.microsoft.com/office/word/2010/wordprocessingShape" xmlns:wpi="http://schemas.microsoft.com/office/word/2010/wordprocessingInk" xmlns:wpg="http://schemas.microsoft.com/office/word/2010/wordprocessingGroup" xmlns:w15="http://schemas.microsoft.com/office/word/2012/wordml" xmlns:w14="http://schemas.microsoft.com/office/word/2010/wordml" xmlns:w="http://schemas.openxmlformats.org/wordprocessingml/2006/main" xmlns:w10="urn:schemas-microsoft-com:office:word" xmlns:wp14="http://schemas.microsoft.com/office/word/2010/wordprocessingDrawing" xmlns:v="urn:schemas-microsoft-com:vml" xmlns:o="urn:schemas-microsoft-com:office:office" xmlns:mc="http://schemas.openxmlformats.org/markup-compatibility/2006" xmlns:wpc="http://schemas.microsoft.com/office/word/2010/wordprocessingCanvas" xmlns="" val="0"/>
+                          <a14:useLocalDpi xmlns="" xmlns:wpc="http://schemas.microsoft.com/office/word/2010/wordprocessingCanvas" xmlns:mc="http://schemas.openxmlformats.org/markup-compatibility/2006" xmlns:o="urn:schemas-microsoft-com:office:office" xmlns:v="urn:schemas-microsoft-com:vml" xmlns:wp14="http://schemas.microsoft.com/office/word/2010/wordprocessingDrawing" xmlns:w10="urn:schemas-microsoft-com:office:word" xmlns:w="http://schemas.openxmlformats.org/wordprocessingml/2006/main" xmlns:w14="http://schemas.microsoft.com/office/word/2010/wordml" xmlns:w15="http://schemas.microsoft.com/office/word/2012/wordml" xmlns:wpg="http://schemas.microsoft.com/office/word/2010/wordprocessingGroup" xmlns:wpi="http://schemas.microsoft.com/office/word/2010/wordprocessingInk" xmlns:wps="http://schemas.microsoft.com/office/word/2010/wordprocessingShape" xmlns:a14="http://schemas.microsoft.com/office/drawing/2010/main" val="0"/>
                         </a:ext>
                       </a:extLst>
                     </a:blip>
@@ -815,7 +815,7 @@
                     <a:blip r:embed="rId13" cstate="print">
                       <a:extLst>
                         <a:ext uri="{28A0092B-C50C-407E-A947-70E740481C1C}">
-                          <a14:useLocalDpi xmlns:a14="http://schemas.microsoft.com/office/drawing/2010/main" xmlns:wps="http://schemas.microsoft.com/office/word/2010/wordprocessingShape" xmlns:wpi="http://schemas.microsoft.com/office/word/2010/wordprocessingInk" xmlns:wpg="http://schemas.microsoft.com/office/word/2010/wordprocessingGroup" xmlns:w15="http://schemas.microsoft.com/office/word/2012/wordml" xmlns:w14="http://schemas.microsoft.com/office/word/2010/wordml" xmlns:w="http://schemas.openxmlformats.org/wordprocessingml/2006/main" xmlns:w10="urn:schemas-microsoft-com:office:word" xmlns:wp14="http://schemas.microsoft.com/office/word/2010/wordprocessingDrawing" xmlns:v="urn:schemas-microsoft-com:vml" xmlns:o="urn:schemas-microsoft-com:office:office" xmlns:mc="http://schemas.openxmlformats.org/markup-compatibility/2006" xmlns:wpc="http://schemas.microsoft.com/office/word/2010/wordprocessingCanvas" xmlns="" val="0"/>
+                          <a14:useLocalDpi xmlns="" xmlns:wpc="http://schemas.microsoft.com/office/word/2010/wordprocessingCanvas" xmlns:mc="http://schemas.openxmlformats.org/markup-compatibility/2006" xmlns:o="urn:schemas-microsoft-com:office:office" xmlns:v="urn:schemas-microsoft-com:vml" xmlns:wp14="http://schemas.microsoft.com/office/word/2010/wordprocessingDrawing" xmlns:w10="urn:schemas-microsoft-com:office:word" xmlns:w="http://schemas.openxmlformats.org/wordprocessingml/2006/main" xmlns:w14="http://schemas.microsoft.com/office/word/2010/wordml" xmlns:w15="http://schemas.microsoft.com/office/word/2012/wordml" xmlns:wpg="http://schemas.microsoft.com/office/word/2010/wordprocessingGroup" xmlns:wpi="http://schemas.microsoft.com/office/word/2010/wordprocessingInk" xmlns:wps="http://schemas.microsoft.com/office/word/2010/wordprocessingShape" xmlns:a14="http://schemas.microsoft.com/office/drawing/2010/main" val="0"/>
                         </a:ext>
                       </a:extLst>
                     </a:blip>
@@ -906,7 +906,7 @@
                     <a:blip r:embed="rId14" cstate="print">
                       <a:extLst>
                         <a:ext uri="{28A0092B-C50C-407E-A947-70E740481C1C}">
-                          <a14:useLocalDpi xmlns:a14="http://schemas.microsoft.com/office/drawing/2010/main" xmlns:wps="http://schemas.microsoft.com/office/word/2010/wordprocessingShape" xmlns:wpi="http://schemas.microsoft.com/office/word/2010/wordprocessingInk" xmlns:wpg="http://schemas.microsoft.com/office/word/2010/wordprocessingGroup" xmlns:w15="http://schemas.microsoft.com/office/word/2012/wordml" xmlns:w14="http://schemas.microsoft.com/office/word/2010/wordml" xmlns:w="http://schemas.openxmlformats.org/wordprocessingml/2006/main" xmlns:w10="urn:schemas-microsoft-com:office:word" xmlns:wp14="http://schemas.microsoft.com/office/word/2010/wordprocessingDrawing" xmlns:v="urn:schemas-microsoft-com:vml" xmlns:o="urn:schemas-microsoft-com:office:office" xmlns:mc="http://schemas.openxmlformats.org/markup-compatibility/2006" xmlns:wpc="http://schemas.microsoft.com/office/word/2010/wordprocessingCanvas" xmlns="" val="0"/>
+                          <a14:useLocalDpi xmlns="" xmlns:wpc="http://schemas.microsoft.com/office/word/2010/wordprocessingCanvas" xmlns:mc="http://schemas.openxmlformats.org/markup-compatibility/2006" xmlns:o="urn:schemas-microsoft-com:office:office" xmlns:v="urn:schemas-microsoft-com:vml" xmlns:wp14="http://schemas.microsoft.com/office/word/2010/wordprocessingDrawing" xmlns:w10="urn:schemas-microsoft-com:office:word" xmlns:w="http://schemas.openxmlformats.org/wordprocessingml/2006/main" xmlns:w14="http://schemas.microsoft.com/office/word/2010/wordml" xmlns:w15="http://schemas.microsoft.com/office/word/2012/wordml" xmlns:wpg="http://schemas.microsoft.com/office/word/2010/wordprocessingGroup" xmlns:wpi="http://schemas.microsoft.com/office/word/2010/wordprocessingInk" xmlns:wps="http://schemas.microsoft.com/office/word/2010/wordprocessingShape" xmlns:a14="http://schemas.microsoft.com/office/drawing/2010/main" val="0"/>
                         </a:ext>
                       </a:extLst>
                     </a:blip>
@@ -1016,7 +1016,7 @@
                     <a:blip r:embed="rId15" cstate="print">
                       <a:extLst>
                         <a:ext uri="{28A0092B-C50C-407E-A947-70E740481C1C}">
-                          <a14:useLocalDpi xmlns:a14="http://schemas.microsoft.com/office/drawing/2010/main" xmlns:wps="http://schemas.microsoft.com/office/word/2010/wordprocessingShape" xmlns:wpi="http://schemas.microsoft.com/office/word/2010/wordprocessingInk" xmlns:wpg="http://schemas.microsoft.com/office/word/2010/wordprocessingGroup" xmlns:w15="http://schemas.microsoft.com/office/word/2012/wordml" xmlns:w14="http://schemas.microsoft.com/office/word/2010/wordml" xmlns:w="http://schemas.openxmlformats.org/wordprocessingml/2006/main" xmlns:w10="urn:schemas-microsoft-com:office:word" xmlns:wp14="http://schemas.microsoft.com/office/word/2010/wordprocessingDrawing" xmlns:v="urn:schemas-microsoft-com:vml" xmlns:o="urn:schemas-microsoft-com:office:office" xmlns:mc="http://schemas.openxmlformats.org/markup-compatibility/2006" xmlns:wpc="http://schemas.microsoft.com/office/word/2010/wordprocessingCanvas" xmlns="" val="0"/>
+                          <a14:useLocalDpi xmlns="" xmlns:wpc="http://schemas.microsoft.com/office/word/2010/wordprocessingCanvas" xmlns:mc="http://schemas.openxmlformats.org/markup-compatibility/2006" xmlns:o="urn:schemas-microsoft-com:office:office" xmlns:v="urn:schemas-microsoft-com:vml" xmlns:wp14="http://schemas.microsoft.com/office/word/2010/wordprocessingDrawing" xmlns:w10="urn:schemas-microsoft-com:office:word" xmlns:w="http://schemas.openxmlformats.org/wordprocessingml/2006/main" xmlns:w14="http://schemas.microsoft.com/office/word/2010/wordml" xmlns:w15="http://schemas.microsoft.com/office/word/2012/wordml" xmlns:wpg="http://schemas.microsoft.com/office/word/2010/wordprocessingGroup" xmlns:wpi="http://schemas.microsoft.com/office/word/2010/wordprocessingInk" xmlns:wps="http://schemas.microsoft.com/office/word/2010/wordprocessingShape" xmlns:a14="http://schemas.microsoft.com/office/drawing/2010/main" val="0"/>
                         </a:ext>
                       </a:extLst>
                     </a:blip>
@@ -1158,7 +1158,7 @@
                     <a:blip r:embed="rId16" cstate="print">
                       <a:extLst>
                         <a:ext uri="{28A0092B-C50C-407E-A947-70E740481C1C}">
-                          <a14:useLocalDpi xmlns:a14="http://schemas.microsoft.com/office/drawing/2010/main" xmlns:wps="http://schemas.microsoft.com/office/word/2010/wordprocessingShape" xmlns:wpi="http://schemas.microsoft.com/office/word/2010/wordprocessingInk" xmlns:wpg="http://schemas.microsoft.com/office/word/2010/wordprocessingGroup" xmlns:w15="http://schemas.microsoft.com/office/word/2012/wordml" xmlns:w14="http://schemas.microsoft.com/office/word/2010/wordml" xmlns:w="http://schemas.openxmlformats.org/wordprocessingml/2006/main" xmlns:w10="urn:schemas-microsoft-com:office:word" xmlns:wp14="http://schemas.microsoft.com/office/word/2010/wordprocessingDrawing" xmlns:v="urn:schemas-microsoft-com:vml" xmlns:o="urn:schemas-microsoft-com:office:office" xmlns:mc="http://schemas.openxmlformats.org/markup-compatibility/2006" xmlns:wpc="http://schemas.microsoft.com/office/word/2010/wordprocessingCanvas" xmlns="" val="0"/>
+                          <a14:useLocalDpi xmlns="" xmlns:wpc="http://schemas.microsoft.com/office/word/2010/wordprocessingCanvas" xmlns:mc="http://schemas.openxmlformats.org/markup-compatibility/2006" xmlns:o="urn:schemas-microsoft-com:office:office" xmlns:v="urn:schemas-microsoft-com:vml" xmlns:wp14="http://schemas.microsoft.com/office/word/2010/wordprocessingDrawing" xmlns:w10="urn:schemas-microsoft-com:office:word" xmlns:w="http://schemas.openxmlformats.org/wordprocessingml/2006/main" xmlns:w14="http://schemas.microsoft.com/office/word/2010/wordml" xmlns:w15="http://schemas.microsoft.com/office/word/2012/wordml" xmlns:wpg="http://schemas.microsoft.com/office/word/2010/wordprocessingGroup" xmlns:wpi="http://schemas.microsoft.com/office/word/2010/wordprocessingInk" xmlns:wps="http://schemas.microsoft.com/office/word/2010/wordprocessingShape" xmlns:a14="http://schemas.microsoft.com/office/drawing/2010/main" val="0"/>
                         </a:ext>
                       </a:extLst>
                     </a:blip>
@@ -4613,511 +4613,167 @@
     <w:p>
       <w:pPr>
         <w:pStyle w:val="Figure"/>
-        <w:ind w:firstLine="220"/>
-        <w:rPr>
-          <w:b/>
-        </w:rPr>
-      </w:pPr>
-      <w:r>
-        <w:rPr>
-          <w:b/>
-        </w:rPr>
-        <w:t xml:space="preserve">b. </w:t>
-      </w:r>
-      <w:r>
-        <w:rPr>
-          <w:b/>
-        </w:rPr>
-        <w:t xml:space="preserve">Prepare the </w:t>
-      </w:r>
-      <w:proofErr w:type="spellStart"/>
-      <w:r>
-        <w:rPr>
-          <w:b/>
-        </w:rPr>
-        <w:t>hostfile</w:t>
-      </w:r>
-      <w:proofErr w:type="spellEnd"/>
-    </w:p>
-    <w:p>
-      <w:pPr>
-        <w:pStyle w:val="Figure"/>
-        <w:ind w:firstLine="220"/>
-        <w:rPr>
-          <w:sz w:val="22"/>
-          <w:szCs w:val="22"/>
-        </w:rPr>
-      </w:pPr>
-      <w:r>
-        <w:rPr>
-          <w:sz w:val="22"/>
-          <w:szCs w:val="22"/>
-        </w:rPr>
-        <w:t xml:space="preserve">  </w:t>
-      </w:r>
-      <w:r>
-        <w:rPr>
-          <w:sz w:val="22"/>
-          <w:szCs w:val="22"/>
-        </w:rPr>
-        <w:t xml:space="preserve">(1) </w:t>
-      </w:r>
-      <w:r>
-        <w:rPr>
-          <w:sz w:val="22"/>
-          <w:szCs w:val="22"/>
-        </w:rPr>
-        <w:t>Use AWS CLI</w:t>
-      </w:r>
-      <w:r>
-        <w:rPr>
-          <w:sz w:val="22"/>
-          <w:szCs w:val="22"/>
-        </w:rPr>
-        <w:t xml:space="preserve"> to o</w:t>
-      </w:r>
-      <w:r>
-        <w:rPr>
-          <w:sz w:val="22"/>
-          <w:szCs w:val="22"/>
-        </w:rPr>
-        <w:t xml:space="preserve">btain host names </w:t>
-      </w:r>
-    </w:p>
-    <w:p>
-      <w:pPr>
-        <w:pStyle w:val="Figure"/>
-        <w:ind w:firstLine="220"/>
-        <w:rPr>
-          <w:sz w:val="22"/>
-          <w:szCs w:val="22"/>
-        </w:rPr>
-      </w:pPr>
-      <w:r>
-        <w:rPr>
-          <w:sz w:val="22"/>
-          <w:szCs w:val="22"/>
-        </w:rPr>
-        <w:t xml:space="preserve">  </w:t>
-      </w:r>
-      <w:r>
-        <w:rPr>
-          <w:sz w:val="22"/>
-          <w:szCs w:val="22"/>
-        </w:rPr>
-        <w:t xml:space="preserve"># </w:t>
-      </w:r>
-      <w:proofErr w:type="spellStart"/>
-      <w:proofErr w:type="gramStart"/>
-      <w:r>
-        <w:rPr>
-          <w:sz w:val="22"/>
-          <w:szCs w:val="22"/>
-        </w:rPr>
-        <w:t>aws</w:t>
-      </w:r>
-      <w:proofErr w:type="spellEnd"/>
-      <w:proofErr w:type="gramEnd"/>
-      <w:r>
-        <w:rPr>
-          <w:sz w:val="22"/>
-          <w:szCs w:val="22"/>
-        </w:rPr>
-        <w:t xml:space="preserve"> ec2 describe-instances --output text --filters "Name=instance-state-</w:t>
-      </w:r>
-      <w:proofErr w:type="spellStart"/>
-      <w:r>
-        <w:rPr>
-          <w:sz w:val="22"/>
-          <w:szCs w:val="22"/>
-        </w:rPr>
-        <w:t>name,Values</w:t>
-      </w:r>
-      <w:proofErr w:type="spellEnd"/>
-      <w:r>
-        <w:rPr>
-          <w:sz w:val="22"/>
-          <w:szCs w:val="22"/>
-        </w:rPr>
-        <w:t>=running" "Name=placemen</w:t>
-      </w:r>
-      <w:r>
-        <w:rPr>
-          <w:sz w:val="22"/>
-          <w:szCs w:val="22"/>
-        </w:rPr>
-        <w:t>t-group-</w:t>
-      </w:r>
-      <w:proofErr w:type="spellStart"/>
-      <w:r>
-        <w:rPr>
-          <w:sz w:val="22"/>
-          <w:szCs w:val="22"/>
-        </w:rPr>
-        <w:t>name,Values</w:t>
-      </w:r>
-      <w:proofErr w:type="spellEnd"/>
-      <w:r>
-        <w:rPr>
-          <w:sz w:val="22"/>
-          <w:szCs w:val="22"/>
-        </w:rPr>
-        <w:t>=&lt;placement-group-name&gt;</w:t>
-      </w:r>
-      <w:r>
-        <w:rPr>
-          <w:sz w:val="22"/>
-          <w:szCs w:val="22"/>
-        </w:rPr>
-        <w:t>"  --query Reservations[*].Instances[*].</w:t>
-      </w:r>
-      <w:proofErr w:type="spellStart"/>
-      <w:r>
-        <w:rPr>
-          <w:sz w:val="22"/>
-          <w:szCs w:val="22"/>
-        </w:rPr>
-        <w:t>PrivateDnsName</w:t>
-      </w:r>
-      <w:proofErr w:type="spellEnd"/>
-    </w:p>
-    <w:p>
-      <w:pPr>
-        <w:pStyle w:val="Figure"/>
-        <w:ind w:firstLine="220"/>
-        <w:rPr>
-          <w:sz w:val="22"/>
-          <w:szCs w:val="22"/>
-        </w:rPr>
-      </w:pPr>
-      <w:r>
-        <w:rPr>
-          <w:sz w:val="22"/>
-          <w:szCs w:val="22"/>
-        </w:rPr>
-        <w:t xml:space="preserve">  </w:t>
-      </w:r>
-      <w:r>
-        <w:rPr>
-          <w:sz w:val="22"/>
-          <w:szCs w:val="22"/>
-        </w:rPr>
-        <w:t xml:space="preserve">(2) </w:t>
-      </w:r>
-      <w:r>
-        <w:rPr>
-          <w:sz w:val="22"/>
-          <w:szCs w:val="22"/>
-        </w:rPr>
-        <w:t xml:space="preserve">Put the returned </w:t>
-      </w:r>
-      <w:r>
-        <w:rPr>
-          <w:sz w:val="22"/>
-          <w:szCs w:val="22"/>
-        </w:rPr>
-        <w:t>host names in a temp</w:t>
-      </w:r>
-      <w:r>
-        <w:rPr>
-          <w:sz w:val="22"/>
-          <w:szCs w:val="22"/>
-        </w:rPr>
-        <w:t xml:space="preserve"> </w:t>
-      </w:r>
-      <w:r>
-        <w:rPr>
-          <w:sz w:val="22"/>
-          <w:szCs w:val="22"/>
-        </w:rPr>
-        <w:t xml:space="preserve">file, </w:t>
-      </w:r>
-      <w:proofErr w:type="gramStart"/>
-      <w:r>
-        <w:rPr>
-          <w:sz w:val="22"/>
-          <w:szCs w:val="22"/>
-        </w:rPr>
-        <w:t>then</w:t>
-      </w:r>
-      <w:proofErr w:type="gramEnd"/>
-      <w:r>
-        <w:rPr>
-          <w:sz w:val="22"/>
-          <w:szCs w:val="22"/>
-        </w:rPr>
-        <w:t xml:space="preserve"> sort the host names</w:t>
-      </w:r>
-    </w:p>
-    <w:p>
-      <w:pPr>
-        <w:pStyle w:val="Figure"/>
-        <w:ind w:firstLine="220"/>
-        <w:rPr>
-          <w:sz w:val="22"/>
-          <w:szCs w:val="22"/>
-        </w:rPr>
-      </w:pPr>
-      <w:r>
-        <w:rPr>
-          <w:sz w:val="22"/>
-          <w:szCs w:val="22"/>
-        </w:rPr>
-        <w:t xml:space="preserve">  </w:t>
-      </w:r>
-      <w:r>
-        <w:rPr>
-          <w:sz w:val="22"/>
-          <w:szCs w:val="22"/>
-        </w:rPr>
-        <w:t xml:space="preserve"># </w:t>
-      </w:r>
-      <w:proofErr w:type="gramStart"/>
-      <w:r>
-        <w:rPr>
-          <w:sz w:val="22"/>
-          <w:szCs w:val="22"/>
-        </w:rPr>
-        <w:t>sort</w:t>
-      </w:r>
-      <w:proofErr w:type="gramEnd"/>
-      <w:r>
-        <w:rPr>
-          <w:sz w:val="22"/>
-          <w:szCs w:val="22"/>
-        </w:rPr>
-        <w:t xml:space="preserve"> -V </w:t>
-      </w:r>
-      <w:r>
-        <w:rPr>
-          <w:sz w:val="22"/>
-          <w:szCs w:val="22"/>
-        </w:rPr>
-        <w:t xml:space="preserve">temp &gt; </w:t>
-      </w:r>
-      <w:proofErr w:type="spellStart"/>
-      <w:r>
-        <w:rPr>
-          <w:sz w:val="22"/>
-          <w:szCs w:val="22"/>
-        </w:rPr>
-        <w:t>hostfile</w:t>
-      </w:r>
-      <w:proofErr w:type="spellEnd"/>
-    </w:p>
-    <w:p>
-      <w:pPr>
-        <w:pStyle w:val="Figure"/>
-        <w:ind w:firstLine="220"/>
-        <w:rPr>
-          <w:sz w:val="22"/>
-          <w:szCs w:val="22"/>
-        </w:rPr>
-      </w:pPr>
-      <w:r>
-        <w:rPr>
-          <w:sz w:val="22"/>
-          <w:szCs w:val="22"/>
-        </w:rPr>
-        <w:t xml:space="preserve">  (3)</w:t>
-      </w:r>
-      <w:r>
-        <w:rPr>
-          <w:sz w:val="22"/>
-          <w:szCs w:val="22"/>
-        </w:rPr>
-        <w:t xml:space="preserve"> Upload </w:t>
-      </w:r>
-      <w:proofErr w:type="spellStart"/>
-      <w:r>
-        <w:rPr>
-          <w:sz w:val="22"/>
-          <w:szCs w:val="22"/>
-        </w:rPr>
-        <w:t>hostfile</w:t>
-      </w:r>
-      <w:proofErr w:type="spellEnd"/>
-      <w:r>
-        <w:rPr>
-          <w:sz w:val="22"/>
-          <w:szCs w:val="22"/>
-        </w:rPr>
-        <w:t xml:space="preserve"> to master node</w:t>
-      </w:r>
-    </w:p>
-    <w:p>
-      <w:pPr>
-        <w:pStyle w:val="Figure"/>
-        <w:rPr>
-          <w:sz w:val="22"/>
-          <w:szCs w:val="22"/>
-        </w:rPr>
-      </w:pPr>
-    </w:p>
-    <w:p>
-      <w:pPr>
-        <w:pStyle w:val="Figure"/>
-        <w:ind w:firstLine="220"/>
-        <w:rPr>
-          <w:b/>
-        </w:rPr>
-      </w:pPr>
-      <w:r>
-        <w:rPr>
-          <w:b/>
-        </w:rPr>
-        <w:t xml:space="preserve">c. </w:t>
-      </w:r>
-      <w:r>
-        <w:rPr>
-          <w:b/>
-        </w:rPr>
-        <w:t>Login master node and r</w:t>
-      </w:r>
-      <w:r>
-        <w:rPr>
-          <w:b/>
-        </w:rPr>
-        <w:t xml:space="preserve">un Intel </w:t>
-      </w:r>
-      <w:proofErr w:type="spellStart"/>
-      <w:r>
-        <w:rPr>
-          <w:b/>
-        </w:rPr>
-        <w:t>Caffe</w:t>
-      </w:r>
-      <w:proofErr w:type="spellEnd"/>
-      <w:r>
-        <w:rPr>
-          <w:b/>
-        </w:rPr>
-        <w:t xml:space="preserve"> </w:t>
-      </w:r>
-      <w:r>
-        <w:rPr>
-          <w:b/>
-        </w:rPr>
-        <w:t xml:space="preserve">multi node </w:t>
-      </w:r>
-      <w:r>
-        <w:rPr>
-          <w:b/>
-        </w:rPr>
-        <w:t>training</w:t>
-      </w:r>
-    </w:p>
-    <w:p>
-      <w:pPr>
-        <w:pStyle w:val="Figure"/>
-        <w:rPr>
-          <w:sz w:val="22"/>
-          <w:szCs w:val="22"/>
-        </w:rPr>
-      </w:pPr>
-      <w:r>
-        <w:rPr>
-          <w:sz w:val="22"/>
-          <w:szCs w:val="22"/>
-        </w:rPr>
-        <w:t xml:space="preserve">    </w:t>
-      </w:r>
-      <w:r>
-        <w:rPr>
-          <w:sz w:val="22"/>
-          <w:szCs w:val="22"/>
-        </w:rPr>
-        <w:t xml:space="preserve">  </w:t>
-      </w:r>
-      <w:r>
-        <w:rPr>
-          <w:sz w:val="22"/>
-          <w:szCs w:val="22"/>
-        </w:rPr>
-        <w:t xml:space="preserve"># </w:t>
-      </w:r>
-      <w:proofErr w:type="spellStart"/>
-      <w:proofErr w:type="gramStart"/>
-      <w:r>
-        <w:rPr>
-          <w:sz w:val="22"/>
-          <w:szCs w:val="22"/>
-        </w:rPr>
-        <w:t>cd</w:t>
-      </w:r>
-      <w:proofErr w:type="spellEnd"/>
-      <w:proofErr w:type="gramEnd"/>
-      <w:r>
-        <w:rPr>
-          <w:sz w:val="22"/>
-          <w:szCs w:val="22"/>
-        </w:rPr>
-        <w:t xml:space="preserve"> </w:t>
-      </w:r>
-      <w:r>
-        <w:rPr>
-          <w:sz w:val="22"/>
-          <w:szCs w:val="22"/>
-        </w:rPr>
-        <w:t>/home/ec2-user/</w:t>
-      </w:r>
-      <w:proofErr w:type="spellStart"/>
-      <w:r>
-        <w:rPr>
-          <w:sz w:val="22"/>
-          <w:szCs w:val="22"/>
-        </w:rPr>
-        <w:t>src</w:t>
-      </w:r>
-      <w:proofErr w:type="spellEnd"/>
-      <w:r>
-        <w:rPr>
-          <w:sz w:val="22"/>
-          <w:szCs w:val="22"/>
-        </w:rPr>
-        <w:t>/</w:t>
-      </w:r>
-      <w:proofErr w:type="spellStart"/>
-      <w:r>
-        <w:rPr>
-          <w:sz w:val="22"/>
-          <w:szCs w:val="22"/>
-        </w:rPr>
-        <w:t>intel</w:t>
-      </w:r>
-      <w:r>
-        <w:rPr>
-          <w:sz w:val="22"/>
-          <w:szCs w:val="22"/>
-        </w:rPr>
-        <w:t>caffe</w:t>
-      </w:r>
-      <w:proofErr w:type="spellEnd"/>
-    </w:p>
-    <w:p>
-      <w:pPr>
-        <w:pStyle w:val="Figure"/>
         <w:numPr>
           <w:ilvl w:val="0"/>
           <w:numId w:val="3"/>
         </w:numPr>
         <w:rPr>
-          <w:sz w:val="22"/>
-          <w:szCs w:val="22"/>
-        </w:rPr>
-      </w:pPr>
-      <w:r>
-        <w:rPr>
-          <w:b/>
-          <w:sz w:val="22"/>
-          <w:szCs w:val="22"/>
-        </w:rPr>
-        <w:t>resnet_50_64_nodes_2k_batch</w:t>
-      </w:r>
-      <w:r>
-        <w:rPr>
-          <w:sz w:val="22"/>
-          <w:szCs w:val="22"/>
+          <w:b/>
+        </w:rPr>
+      </w:pPr>
+      <w:r>
+        <w:rPr>
+          <w:b/>
+          <w:sz w:val="22"/>
+          <w:szCs w:val="22"/>
+        </w:rPr>
+        <w:t>resnet_50_128</w:t>
+      </w:r>
+      <w:r>
+        <w:rPr>
+          <w:b/>
+          <w:sz w:val="22"/>
+          <w:szCs w:val="22"/>
+        </w:rPr>
+        <w:t>_nodes_</w:t>
+      </w:r>
+      <w:r>
+        <w:rPr>
+          <w:b/>
+          <w:sz w:val="22"/>
+          <w:szCs w:val="22"/>
+        </w:rPr>
+        <w:t>4</w:t>
+      </w:r>
+      <w:r>
+        <w:rPr>
+          <w:b/>
+          <w:sz w:val="22"/>
+          <w:szCs w:val="22"/>
+        </w:rPr>
+        <w:t>k_batch</w:t>
+      </w:r>
+    </w:p>
+    <w:p>
+      <w:pPr>
+        <w:autoSpaceDE w:val="0"/>
+        <w:autoSpaceDN w:val="0"/>
+        <w:spacing w:line="240" w:lineRule="auto"/>
+        <w:rPr>
+          <w:rFonts w:ascii="Calibri" w:eastAsia="Times New Roman" w:hAnsi="Calibri" w:cs="Calibri"/>
+          <w:lang w:eastAsia="zh-CN"/>
+        </w:rPr>
+      </w:pPr>
+      <w:r>
+        <w:rPr>
+          <w:rFonts w:ascii="Times New Roman" w:eastAsia="Times New Roman" w:hAnsi="Times New Roman" w:cs="Times New Roman"/>
+          <w:lang w:eastAsia="zh-CN"/>
+        </w:rPr>
+        <w:t xml:space="preserve"># </w:t>
+      </w:r>
+      <w:proofErr w:type="spellStart"/>
+      <w:r>
+        <w:rPr>
+          <w:rFonts w:ascii="Times New Roman" w:eastAsia="Times New Roman" w:hAnsi="Times New Roman" w:cs="Times New Roman"/>
+          <w:lang w:eastAsia="zh-CN"/>
+        </w:rPr>
+        <w:t>aws</w:t>
+      </w:r>
+      <w:proofErr w:type="spellEnd"/>
+      <w:r>
+        <w:rPr>
+          <w:rFonts w:ascii="Times New Roman" w:eastAsia="Times New Roman" w:hAnsi="Times New Roman" w:cs="Times New Roman"/>
+          <w:lang w:eastAsia="zh-CN"/>
+        </w:rPr>
+        <w:t xml:space="preserve"> ec2 run-instances --image-id &lt;</w:t>
+      </w:r>
+      <w:proofErr w:type="spellStart"/>
+      <w:r>
+        <w:rPr>
+          <w:rFonts w:ascii="Times New Roman" w:eastAsia="Times New Roman" w:hAnsi="Times New Roman" w:cs="Times New Roman"/>
+          <w:lang w:eastAsia="zh-CN"/>
+        </w:rPr>
+        <w:t>ami</w:t>
+      </w:r>
+      <w:proofErr w:type="spellEnd"/>
+      <w:r>
+        <w:rPr>
+          <w:rFonts w:ascii="Times New Roman" w:eastAsia="Times New Roman" w:hAnsi="Times New Roman" w:cs="Times New Roman"/>
+          <w:lang w:eastAsia="zh-CN"/>
+        </w:rPr>
+        <w:t>-id&gt; --count 128 --instance-type c5.18xlarge --key-name &lt;</w:t>
+      </w:r>
+      <w:proofErr w:type="spellStart"/>
+      <w:r>
+        <w:rPr>
+          <w:rFonts w:ascii="Times New Roman" w:eastAsia="Times New Roman" w:hAnsi="Times New Roman" w:cs="Times New Roman"/>
+          <w:lang w:eastAsia="zh-CN"/>
+        </w:rPr>
+        <w:t>ssh</w:t>
+      </w:r>
+      <w:proofErr w:type="spellEnd"/>
+      <w:r>
+        <w:rPr>
+          <w:rFonts w:ascii="Times New Roman" w:eastAsia="Times New Roman" w:hAnsi="Times New Roman" w:cs="Times New Roman"/>
+          <w:lang w:eastAsia="zh-CN"/>
+        </w:rPr>
+        <w:t>-key&gt; --security-group-ids &lt;security-group-ids&gt; --associate-public-</w:t>
+      </w:r>
+      <w:proofErr w:type="spellStart"/>
+      <w:r>
+        <w:rPr>
+          <w:rFonts w:ascii="Times New Roman" w:eastAsia="Times New Roman" w:hAnsi="Times New Roman" w:cs="Times New Roman"/>
+          <w:lang w:eastAsia="zh-CN"/>
+        </w:rPr>
+        <w:t>ip</w:t>
+      </w:r>
+      <w:proofErr w:type="spellEnd"/>
+      <w:r>
+        <w:rPr>
+          <w:rFonts w:ascii="Times New Roman" w:eastAsia="Times New Roman" w:hAnsi="Times New Roman" w:cs="Times New Roman"/>
+          <w:lang w:eastAsia="zh-CN"/>
+        </w:rPr>
+        <w:t>-address --</w:t>
+      </w:r>
+      <w:proofErr w:type="spellStart"/>
+      <w:r>
+        <w:rPr>
+          <w:rFonts w:ascii="Times New Roman" w:eastAsia="Times New Roman" w:hAnsi="Times New Roman" w:cs="Times New Roman"/>
+          <w:lang w:eastAsia="zh-CN"/>
+        </w:rPr>
+        <w:t>ebs</w:t>
+      </w:r>
+      <w:proofErr w:type="spellEnd"/>
+      <w:r>
+        <w:rPr>
+          <w:rFonts w:ascii="Times New Roman" w:eastAsia="Times New Roman" w:hAnsi="Times New Roman" w:cs="Times New Roman"/>
+          <w:lang w:eastAsia="zh-CN"/>
+        </w:rPr>
+        <w:t xml:space="preserve">-optimized --placement </w:t>
+      </w:r>
+      <w:proofErr w:type="spellStart"/>
+      <w:r>
+        <w:rPr>
+          <w:rFonts w:ascii="Times New Roman" w:eastAsia="Times New Roman" w:hAnsi="Times New Roman" w:cs="Times New Roman"/>
+          <w:lang w:eastAsia="zh-CN"/>
+        </w:rPr>
+        <w:t>GroupName</w:t>
+      </w:r>
+      <w:proofErr w:type="spellEnd"/>
+      <w:r>
+        <w:rPr>
+          <w:rFonts w:ascii="Times New Roman" w:eastAsia="Times New Roman" w:hAnsi="Times New Roman" w:cs="Times New Roman"/>
+          <w:lang w:eastAsia="zh-CN"/>
+        </w:rPr>
+        <w:t>=&lt;placement-group-name&gt;,Tenancy=default</w:t>
+      </w:r>
+      <w:r>
+        <w:rPr>
+          <w:rFonts w:ascii="Times New Roman" w:eastAsia="Times New Roman" w:hAnsi="Times New Roman" w:cs="Times New Roman"/>
+          <w:color w:val="000000"/>
+          <w:sz w:val="20"/>
+          <w:szCs w:val="20"/>
+          <w:lang w:eastAsia="zh-CN"/>
         </w:rPr>
         <w:t xml:space="preserve"> </w:t>
       </w:r>
@@ -5130,6 +4786,98 @@
           <w:szCs w:val="22"/>
         </w:rPr>
       </w:pPr>
+    </w:p>
+    <w:p>
+      <w:pPr>
+        <w:pStyle w:val="Figure"/>
+        <w:ind w:firstLine="220"/>
+        <w:rPr>
+          <w:b/>
+        </w:rPr>
+      </w:pPr>
+      <w:r>
+        <w:rPr>
+          <w:b/>
+        </w:rPr>
+        <w:t xml:space="preserve">b. </w:t>
+      </w:r>
+      <w:r>
+        <w:rPr>
+          <w:b/>
+        </w:rPr>
+        <w:t xml:space="preserve">Prepare the </w:t>
+      </w:r>
+      <w:proofErr w:type="spellStart"/>
+      <w:r>
+        <w:rPr>
+          <w:b/>
+        </w:rPr>
+        <w:t>hostfile</w:t>
+      </w:r>
+      <w:proofErr w:type="spellEnd"/>
+    </w:p>
+    <w:p>
+      <w:pPr>
+        <w:pStyle w:val="Figure"/>
+        <w:ind w:firstLine="220"/>
+        <w:rPr>
+          <w:sz w:val="22"/>
+          <w:szCs w:val="22"/>
+        </w:rPr>
+      </w:pPr>
+      <w:r>
+        <w:rPr>
+          <w:sz w:val="22"/>
+          <w:szCs w:val="22"/>
+        </w:rPr>
+        <w:t xml:space="preserve">  </w:t>
+      </w:r>
+      <w:r>
+        <w:rPr>
+          <w:sz w:val="22"/>
+          <w:szCs w:val="22"/>
+        </w:rPr>
+        <w:t xml:space="preserve">(1) </w:t>
+      </w:r>
+      <w:r>
+        <w:rPr>
+          <w:sz w:val="22"/>
+          <w:szCs w:val="22"/>
+        </w:rPr>
+        <w:t>Use AWS CLI</w:t>
+      </w:r>
+      <w:r>
+        <w:rPr>
+          <w:sz w:val="22"/>
+          <w:szCs w:val="22"/>
+        </w:rPr>
+        <w:t xml:space="preserve"> to o</w:t>
+      </w:r>
+      <w:r>
+        <w:rPr>
+          <w:sz w:val="22"/>
+          <w:szCs w:val="22"/>
+        </w:rPr>
+        <w:t xml:space="preserve">btain host names </w:t>
+      </w:r>
+    </w:p>
+    <w:p>
+      <w:pPr>
+        <w:pStyle w:val="Figure"/>
+        <w:ind w:firstLine="220"/>
+        <w:rPr>
+          <w:sz w:val="22"/>
+          <w:szCs w:val="22"/>
+        </w:rPr>
+      </w:pPr>
+      <w:r>
+        <w:rPr>
+          <w:sz w:val="22"/>
+          <w:szCs w:val="22"/>
+        </w:rPr>
+        <w:lastRenderedPageBreak/>
+        <w:t xml:space="preserve">  </w:t>
+      </w:r>
       <w:r>
         <w:rPr>
           <w:sz w:val="22"/>
@@ -5137,12 +4885,193 @@
         </w:rPr>
         <w:t xml:space="preserve"># </w:t>
       </w:r>
-      <w:r>
-        <w:rPr>
-          <w:sz w:val="22"/>
-          <w:szCs w:val="22"/>
-        </w:rPr>
-        <w:t>./scripts/run_intelcaffe.sh --</w:t>
+      <w:proofErr w:type="spellStart"/>
+      <w:proofErr w:type="gramStart"/>
+      <w:r>
+        <w:rPr>
+          <w:sz w:val="22"/>
+          <w:szCs w:val="22"/>
+        </w:rPr>
+        <w:t>aws</w:t>
+      </w:r>
+      <w:proofErr w:type="spellEnd"/>
+      <w:proofErr w:type="gramEnd"/>
+      <w:r>
+        <w:rPr>
+          <w:sz w:val="22"/>
+          <w:szCs w:val="22"/>
+        </w:rPr>
+        <w:t xml:space="preserve"> ec2 describe-instances --output text --filters "Name=instance-state-</w:t>
+      </w:r>
+      <w:proofErr w:type="spellStart"/>
+      <w:r>
+        <w:rPr>
+          <w:sz w:val="22"/>
+          <w:szCs w:val="22"/>
+        </w:rPr>
+        <w:t>name,Values</w:t>
+      </w:r>
+      <w:proofErr w:type="spellEnd"/>
+      <w:r>
+        <w:rPr>
+          <w:sz w:val="22"/>
+          <w:szCs w:val="22"/>
+        </w:rPr>
+        <w:t>=running" "Name=placemen</w:t>
+      </w:r>
+      <w:r>
+        <w:rPr>
+          <w:sz w:val="22"/>
+          <w:szCs w:val="22"/>
+        </w:rPr>
+        <w:t>t-group-</w:t>
+      </w:r>
+      <w:proofErr w:type="spellStart"/>
+      <w:r>
+        <w:rPr>
+          <w:sz w:val="22"/>
+          <w:szCs w:val="22"/>
+        </w:rPr>
+        <w:t>name,Values</w:t>
+      </w:r>
+      <w:proofErr w:type="spellEnd"/>
+      <w:r>
+        <w:rPr>
+          <w:sz w:val="22"/>
+          <w:szCs w:val="22"/>
+        </w:rPr>
+        <w:t>=&lt;placement-group-name&gt;</w:t>
+      </w:r>
+      <w:r>
+        <w:rPr>
+          <w:sz w:val="22"/>
+          <w:szCs w:val="22"/>
+        </w:rPr>
+        <w:t>"  --query Reservations[*].Instances[*].</w:t>
+      </w:r>
+      <w:proofErr w:type="spellStart"/>
+      <w:r>
+        <w:rPr>
+          <w:sz w:val="22"/>
+          <w:szCs w:val="22"/>
+        </w:rPr>
+        <w:t>PrivateDnsName</w:t>
+      </w:r>
+      <w:proofErr w:type="spellEnd"/>
+    </w:p>
+    <w:p>
+      <w:pPr>
+        <w:pStyle w:val="Figure"/>
+        <w:ind w:firstLine="220"/>
+        <w:rPr>
+          <w:sz w:val="22"/>
+          <w:szCs w:val="22"/>
+        </w:rPr>
+      </w:pPr>
+      <w:r>
+        <w:rPr>
+          <w:sz w:val="22"/>
+          <w:szCs w:val="22"/>
+        </w:rPr>
+        <w:t xml:space="preserve">  </w:t>
+      </w:r>
+      <w:r>
+        <w:rPr>
+          <w:sz w:val="22"/>
+          <w:szCs w:val="22"/>
+        </w:rPr>
+        <w:t xml:space="preserve">(2) </w:t>
+      </w:r>
+      <w:r>
+        <w:rPr>
+          <w:sz w:val="22"/>
+          <w:szCs w:val="22"/>
+        </w:rPr>
+        <w:t xml:space="preserve">Put the returned </w:t>
+      </w:r>
+      <w:r>
+        <w:rPr>
+          <w:sz w:val="22"/>
+          <w:szCs w:val="22"/>
+        </w:rPr>
+        <w:t>host names in a temp</w:t>
+      </w:r>
+      <w:r>
+        <w:rPr>
+          <w:sz w:val="22"/>
+          <w:szCs w:val="22"/>
+        </w:rPr>
+        <w:t xml:space="preserve"> </w:t>
+      </w:r>
+      <w:r>
+        <w:rPr>
+          <w:sz w:val="22"/>
+          <w:szCs w:val="22"/>
+        </w:rPr>
+        <w:t xml:space="preserve">file, </w:t>
+      </w:r>
+      <w:proofErr w:type="gramStart"/>
+      <w:r>
+        <w:rPr>
+          <w:sz w:val="22"/>
+          <w:szCs w:val="22"/>
+        </w:rPr>
+        <w:t>then</w:t>
+      </w:r>
+      <w:proofErr w:type="gramEnd"/>
+      <w:r>
+        <w:rPr>
+          <w:sz w:val="22"/>
+          <w:szCs w:val="22"/>
+        </w:rPr>
+        <w:t xml:space="preserve"> sort the host names</w:t>
+      </w:r>
+    </w:p>
+    <w:p>
+      <w:pPr>
+        <w:pStyle w:val="Figure"/>
+        <w:ind w:firstLine="220"/>
+        <w:rPr>
+          <w:sz w:val="22"/>
+          <w:szCs w:val="22"/>
+        </w:rPr>
+      </w:pPr>
+      <w:r>
+        <w:rPr>
+          <w:sz w:val="22"/>
+          <w:szCs w:val="22"/>
+        </w:rPr>
+        <w:t xml:space="preserve">  </w:t>
+      </w:r>
+      <w:r>
+        <w:rPr>
+          <w:sz w:val="22"/>
+          <w:szCs w:val="22"/>
+        </w:rPr>
+        <w:t xml:space="preserve"># </w:t>
+      </w:r>
+      <w:proofErr w:type="gramStart"/>
+      <w:r>
+        <w:rPr>
+          <w:sz w:val="22"/>
+          <w:szCs w:val="22"/>
+        </w:rPr>
+        <w:t>sort</w:t>
+      </w:r>
+      <w:proofErr w:type="gramEnd"/>
+      <w:r>
+        <w:rPr>
+          <w:sz w:val="22"/>
+          <w:szCs w:val="22"/>
+        </w:rPr>
+        <w:t xml:space="preserve"> -V </w:t>
+      </w:r>
+      <w:r>
+        <w:rPr>
+          <w:sz w:val="22"/>
+          <w:szCs w:val="22"/>
+        </w:rPr>
+        <w:t xml:space="preserve">temp &gt; </w:t>
       </w:r>
       <w:proofErr w:type="spellStart"/>
       <w:r>
@@ -5153,12 +5082,29 @@
         <w:t>hostfile</w:t>
       </w:r>
       <w:proofErr w:type="spellEnd"/>
-      <w:r>
-        <w:rPr>
-          <w:sz w:val="22"/>
-          <w:szCs w:val="22"/>
-        </w:rPr>
-        <w:t xml:space="preserve"> /home/ec2-user/</w:t>
+    </w:p>
+    <w:p>
+      <w:pPr>
+        <w:pStyle w:val="Figure"/>
+        <w:ind w:firstLine="220"/>
+        <w:rPr>
+          <w:sz w:val="22"/>
+          <w:szCs w:val="22"/>
+        </w:rPr>
+      </w:pPr>
+      <w:r>
+        <w:rPr>
+          <w:sz w:val="22"/>
+          <w:szCs w:val="22"/>
+        </w:rPr>
+        <w:t xml:space="preserve">  (3)</w:t>
+      </w:r>
+      <w:r>
+        <w:rPr>
+          <w:sz w:val="22"/>
+          <w:szCs w:val="22"/>
+        </w:rPr>
+        <w:t xml:space="preserve"> Upload </w:t>
       </w:r>
       <w:proofErr w:type="spellStart"/>
       <w:r>
@@ -5174,88 +5120,157 @@
           <w:sz w:val="22"/>
           <w:szCs w:val="22"/>
         </w:rPr>
-        <w:t xml:space="preserve"> --mode train --debug off --network </w:t>
-      </w:r>
-      <w:proofErr w:type="spellStart"/>
-      <w:r>
-        <w:rPr>
-          <w:sz w:val="22"/>
-          <w:szCs w:val="22"/>
-        </w:rPr>
-        <w:t>tcp</w:t>
-      </w:r>
-      <w:proofErr w:type="spellEnd"/>
-      <w:r>
-        <w:rPr>
-          <w:sz w:val="22"/>
-          <w:szCs w:val="22"/>
-        </w:rPr>
-        <w:t xml:space="preserve"> --</w:t>
-      </w:r>
-      <w:proofErr w:type="spellStart"/>
-      <w:r>
-        <w:rPr>
-          <w:sz w:val="22"/>
-          <w:szCs w:val="22"/>
-        </w:rPr>
-        <w:t>netmask</w:t>
-      </w:r>
-      <w:proofErr w:type="spellEnd"/>
-      <w:r>
-        <w:rPr>
-          <w:sz w:val="22"/>
-          <w:szCs w:val="22"/>
-        </w:rPr>
-        <w:t xml:space="preserve"> eth0 --</w:t>
-      </w:r>
-      <w:proofErr w:type="spellStart"/>
-      <w:r>
-        <w:rPr>
-          <w:sz w:val="22"/>
-          <w:szCs w:val="22"/>
-        </w:rPr>
-        <w:t>num_mlsl_servers</w:t>
-      </w:r>
-      <w:proofErr w:type="spellEnd"/>
-      <w:r>
-        <w:rPr>
-          <w:sz w:val="22"/>
-          <w:szCs w:val="22"/>
-        </w:rPr>
-        <w:t xml:space="preserve"> -1 --engine MKLDNN --</w:t>
-      </w:r>
-      <w:proofErr w:type="spellStart"/>
-      <w:r>
-        <w:rPr>
-          <w:sz w:val="22"/>
-          <w:szCs w:val="22"/>
-        </w:rPr>
-        <w:t>num_omp_threads</w:t>
-      </w:r>
-      <w:proofErr w:type="spellEnd"/>
-      <w:r>
-        <w:rPr>
-          <w:sz w:val="22"/>
-          <w:szCs w:val="22"/>
-        </w:rPr>
-        <w:t xml:space="preserve"> 0 --solver /home/ec2-user/src/intelcaffe/models/intel_optimized_models/multinode/resnet_50_64_nodes_2k_batch/solver.prototxt --output </w:t>
-      </w:r>
-      <w:proofErr w:type="spellStart"/>
-      <w:r>
-        <w:rPr>
-          <w:sz w:val="22"/>
-          <w:szCs w:val="22"/>
-        </w:rPr>
-        <w:t>intelcaffe_workspace</w:t>
-      </w:r>
-      <w:proofErr w:type="spellEnd"/>
-      <w:r>
-        <w:rPr>
-          <w:sz w:val="22"/>
-          <w:szCs w:val="22"/>
-        </w:rPr>
-        <w:t xml:space="preserve"> --benchmark none</w:t>
-      </w:r>
+        <w:t xml:space="preserve"> to master node</w:t>
+      </w:r>
+    </w:p>
+    <w:p>
+      <w:pPr>
+        <w:pStyle w:val="Figure"/>
+        <w:rPr>
+          <w:sz w:val="22"/>
+          <w:szCs w:val="22"/>
+        </w:rPr>
+      </w:pPr>
+    </w:p>
+    <w:p>
+      <w:pPr>
+        <w:pStyle w:val="Figure"/>
+        <w:ind w:firstLine="220"/>
+        <w:rPr>
+          <w:b/>
+        </w:rPr>
+      </w:pPr>
+      <w:r>
+        <w:rPr>
+          <w:b/>
+        </w:rPr>
+        <w:t xml:space="preserve">c. </w:t>
+      </w:r>
+      <w:r>
+        <w:rPr>
+          <w:b/>
+        </w:rPr>
+        <w:t>Login master node and r</w:t>
+      </w:r>
+      <w:r>
+        <w:rPr>
+          <w:b/>
+        </w:rPr>
+        <w:t xml:space="preserve">un Intel </w:t>
+      </w:r>
+      <w:proofErr w:type="spellStart"/>
+      <w:r>
+        <w:rPr>
+          <w:b/>
+        </w:rPr>
+        <w:t>Caffe</w:t>
+      </w:r>
+      <w:proofErr w:type="spellEnd"/>
+      <w:r>
+        <w:rPr>
+          <w:b/>
+        </w:rPr>
+        <w:t xml:space="preserve"> </w:t>
+      </w:r>
+      <w:r>
+        <w:rPr>
+          <w:b/>
+        </w:rPr>
+        <w:t xml:space="preserve">multi node </w:t>
+      </w:r>
+      <w:r>
+        <w:rPr>
+          <w:b/>
+        </w:rPr>
+        <w:t>training</w:t>
+      </w:r>
+    </w:p>
+    <w:p>
+      <w:pPr>
+        <w:pStyle w:val="Figure"/>
+        <w:rPr>
+          <w:sz w:val="22"/>
+          <w:szCs w:val="22"/>
+        </w:rPr>
+      </w:pPr>
+      <w:r>
+        <w:rPr>
+          <w:sz w:val="22"/>
+          <w:szCs w:val="22"/>
+        </w:rPr>
+        <w:t xml:space="preserve">    </w:t>
+      </w:r>
+      <w:r>
+        <w:rPr>
+          <w:sz w:val="22"/>
+          <w:szCs w:val="22"/>
+        </w:rPr>
+        <w:t xml:space="preserve">  </w:t>
+      </w:r>
+      <w:r>
+        <w:rPr>
+          <w:sz w:val="22"/>
+          <w:szCs w:val="22"/>
+        </w:rPr>
+        <w:t xml:space="preserve"># </w:t>
+      </w:r>
+      <w:proofErr w:type="spellStart"/>
+      <w:proofErr w:type="gramStart"/>
+      <w:r>
+        <w:rPr>
+          <w:sz w:val="22"/>
+          <w:szCs w:val="22"/>
+        </w:rPr>
+        <w:t>cd</w:t>
+      </w:r>
+      <w:proofErr w:type="spellEnd"/>
+      <w:proofErr w:type="gramEnd"/>
+      <w:r>
+        <w:rPr>
+          <w:sz w:val="22"/>
+          <w:szCs w:val="22"/>
+        </w:rPr>
+        <w:t xml:space="preserve"> </w:t>
+      </w:r>
+      <w:r>
+        <w:rPr>
+          <w:sz w:val="22"/>
+          <w:szCs w:val="22"/>
+        </w:rPr>
+        <w:t>/home/ec2-user/</w:t>
+      </w:r>
+      <w:proofErr w:type="spellStart"/>
+      <w:r>
+        <w:rPr>
+          <w:sz w:val="22"/>
+          <w:szCs w:val="22"/>
+        </w:rPr>
+        <w:t>src</w:t>
+      </w:r>
+      <w:proofErr w:type="spellEnd"/>
+      <w:r>
+        <w:rPr>
+          <w:sz w:val="22"/>
+          <w:szCs w:val="22"/>
+        </w:rPr>
+        <w:t>/</w:t>
+      </w:r>
+      <w:proofErr w:type="spellStart"/>
+      <w:r>
+        <w:rPr>
+          <w:sz w:val="22"/>
+          <w:szCs w:val="22"/>
+        </w:rPr>
+        <w:t>intel</w:t>
+      </w:r>
+      <w:r>
+        <w:rPr>
+          <w:sz w:val="22"/>
+          <w:szCs w:val="22"/>
+        </w:rPr>
+        <w:t>caffe</w:t>
+      </w:r>
+      <w:proofErr w:type="spellEnd"/>
     </w:p>
     <w:p>
       <w:pPr>
@@ -5275,6 +5290,169 @@
           <w:sz w:val="22"/>
           <w:szCs w:val="22"/>
         </w:rPr>
+        <w:t>resnet_50_64_nodes_2k_batch</w:t>
+      </w:r>
+      <w:r>
+        <w:rPr>
+          <w:sz w:val="22"/>
+          <w:szCs w:val="22"/>
+        </w:rPr>
+        <w:t xml:space="preserve"> </w:t>
+      </w:r>
+    </w:p>
+    <w:p>
+      <w:pPr>
+        <w:pStyle w:val="Figure"/>
+        <w:rPr>
+          <w:sz w:val="22"/>
+          <w:szCs w:val="22"/>
+        </w:rPr>
+      </w:pPr>
+      <w:r>
+        <w:rPr>
+          <w:sz w:val="22"/>
+          <w:szCs w:val="22"/>
+        </w:rPr>
+        <w:t xml:space="preserve"># </w:t>
+      </w:r>
+      <w:r>
+        <w:rPr>
+          <w:sz w:val="22"/>
+          <w:szCs w:val="22"/>
+        </w:rPr>
+        <w:t>./scripts/run_intelcaffe.sh --</w:t>
+      </w:r>
+      <w:proofErr w:type="spellStart"/>
+      <w:r>
+        <w:rPr>
+          <w:sz w:val="22"/>
+          <w:szCs w:val="22"/>
+        </w:rPr>
+        <w:t>hostfile</w:t>
+      </w:r>
+      <w:proofErr w:type="spellEnd"/>
+      <w:r>
+        <w:rPr>
+          <w:sz w:val="22"/>
+          <w:szCs w:val="22"/>
+        </w:rPr>
+        <w:t xml:space="preserve"> /home/ec2-user/</w:t>
+      </w:r>
+      <w:proofErr w:type="spellStart"/>
+      <w:r>
+        <w:rPr>
+          <w:sz w:val="22"/>
+          <w:szCs w:val="22"/>
+        </w:rPr>
+        <w:t>hostfile</w:t>
+      </w:r>
+      <w:proofErr w:type="spellEnd"/>
+      <w:r>
+        <w:rPr>
+          <w:sz w:val="22"/>
+          <w:szCs w:val="22"/>
+        </w:rPr>
+        <w:t xml:space="preserve"> --mode train --debug off --network </w:t>
+      </w:r>
+      <w:proofErr w:type="spellStart"/>
+      <w:r>
+        <w:rPr>
+          <w:sz w:val="22"/>
+          <w:szCs w:val="22"/>
+        </w:rPr>
+        <w:t>tcp</w:t>
+      </w:r>
+      <w:proofErr w:type="spellEnd"/>
+      <w:r>
+        <w:rPr>
+          <w:sz w:val="22"/>
+          <w:szCs w:val="22"/>
+        </w:rPr>
+        <w:t xml:space="preserve"> --</w:t>
+      </w:r>
+      <w:proofErr w:type="spellStart"/>
+      <w:r>
+        <w:rPr>
+          <w:sz w:val="22"/>
+          <w:szCs w:val="22"/>
+        </w:rPr>
+        <w:t>netmask</w:t>
+      </w:r>
+      <w:proofErr w:type="spellEnd"/>
+      <w:r>
+        <w:rPr>
+          <w:sz w:val="22"/>
+          <w:szCs w:val="22"/>
+        </w:rPr>
+        <w:t xml:space="preserve"> eth0 --</w:t>
+      </w:r>
+      <w:proofErr w:type="spellStart"/>
+      <w:r>
+        <w:rPr>
+          <w:sz w:val="22"/>
+          <w:szCs w:val="22"/>
+        </w:rPr>
+        <w:t>num_mlsl_servers</w:t>
+      </w:r>
+      <w:proofErr w:type="spellEnd"/>
+      <w:r>
+        <w:rPr>
+          <w:sz w:val="22"/>
+          <w:szCs w:val="22"/>
+        </w:rPr>
+        <w:t xml:space="preserve"> -1 --engine MKLDNN --</w:t>
+      </w:r>
+      <w:proofErr w:type="spellStart"/>
+      <w:r>
+        <w:rPr>
+          <w:sz w:val="22"/>
+          <w:szCs w:val="22"/>
+        </w:rPr>
+        <w:t>num_omp_threads</w:t>
+      </w:r>
+      <w:proofErr w:type="spellEnd"/>
+      <w:r>
+        <w:rPr>
+          <w:sz w:val="22"/>
+          <w:szCs w:val="22"/>
+        </w:rPr>
+        <w:t xml:space="preserve"> 0 --solver /home/ec2-user/src/intelcaffe/models/intel_optimized_models/multinode/resnet_50_64_nodes_2k_batch/solver.prototxt --output </w:t>
+      </w:r>
+      <w:proofErr w:type="spellStart"/>
+      <w:r>
+        <w:rPr>
+          <w:sz w:val="22"/>
+          <w:szCs w:val="22"/>
+        </w:rPr>
+        <w:t>intelcaffe_workspace</w:t>
+      </w:r>
+      <w:proofErr w:type="spellEnd"/>
+      <w:r>
+        <w:rPr>
+          <w:sz w:val="22"/>
+          <w:szCs w:val="22"/>
+        </w:rPr>
+        <w:t xml:space="preserve"> --benchmark none</w:t>
+      </w:r>
+    </w:p>
+    <w:p>
+      <w:pPr>
+        <w:pStyle w:val="Figure"/>
+        <w:numPr>
+          <w:ilvl w:val="0"/>
+          <w:numId w:val="3"/>
+        </w:numPr>
+        <w:rPr>
+          <w:sz w:val="22"/>
+          <w:szCs w:val="22"/>
+        </w:rPr>
+      </w:pPr>
+      <w:r>
+        <w:rPr>
+          <w:b/>
+          <w:sz w:val="22"/>
+          <w:szCs w:val="22"/>
+        </w:rPr>
         <w:t>resnet_56_128</w:t>
       </w:r>
       <w:r>
@@ -5315,7 +5493,9 @@
         <w:autoSpaceDN w:val="0"/>
         <w:spacing w:before="40" w:after="40" w:line="240" w:lineRule="auto"/>
         <w:rPr>
-          <w:rFonts w:ascii="Calibri" w:eastAsia="Times New Roman" w:hAnsi="Calibri" w:cs="Calibri"/>
+          <w:rFonts w:ascii="Segoe UI" w:eastAsia="Times New Roman" w:hAnsi="Segoe UI" w:cs="Segoe UI"/>
+          <w:sz w:val="20"/>
+          <w:szCs w:val="20"/>
           <w:lang w:eastAsia="zh-CN"/>
         </w:rPr>
       </w:pPr>
@@ -5495,102 +5675,14 @@
     </w:p>
     <w:p>
       <w:pPr>
-        <w:pStyle w:val="Figure"/>
-        <w:rPr>
-          <w:sz w:val="22"/>
-          <w:szCs w:val="22"/>
-        </w:rPr>
-      </w:pPr>
-    </w:p>
-    <w:p>
-      <w:pPr>
-        <w:pStyle w:val="Figure"/>
-        <w:ind w:firstLine="200"/>
-        <w:rPr>
-          <w:b/>
-        </w:rPr>
-      </w:pPr>
-      <w:r>
-        <w:rPr>
-          <w:b/>
-        </w:rPr>
-        <w:t xml:space="preserve">d. </w:t>
-      </w:r>
-      <w:r>
-        <w:rPr>
-          <w:b/>
-        </w:rPr>
-        <w:t>Evaluate the accuracy of the model</w:t>
-      </w:r>
-    </w:p>
-    <w:p>
-      <w:pPr>
-        <w:pStyle w:val="Figure"/>
-        <w:rPr>
-          <w:sz w:val="22"/>
-          <w:szCs w:val="22"/>
-        </w:rPr>
-      </w:pPr>
-      <w:r>
-        <w:t xml:space="preserve">     </w:t>
-      </w:r>
-      <w:r>
-        <w:rPr>
-          <w:sz w:val="22"/>
-          <w:szCs w:val="22"/>
-        </w:rPr>
-        <w:t xml:space="preserve"> </w:t>
-      </w:r>
-      <w:r>
-        <w:rPr>
-          <w:sz w:val="22"/>
-          <w:szCs w:val="22"/>
-        </w:rPr>
-        <w:t xml:space="preserve"># </w:t>
-      </w:r>
-      <w:proofErr w:type="spellStart"/>
-      <w:proofErr w:type="gramStart"/>
-      <w:r>
-        <w:rPr>
-          <w:sz w:val="22"/>
-          <w:szCs w:val="22"/>
-        </w:rPr>
-        <w:t>cd</w:t>
-      </w:r>
-      <w:proofErr w:type="spellEnd"/>
-      <w:proofErr w:type="gramEnd"/>
-      <w:r>
-        <w:rPr>
-          <w:sz w:val="22"/>
-          <w:szCs w:val="22"/>
-        </w:rPr>
-        <w:t xml:space="preserve"> /home/ec2-user/</w:t>
-      </w:r>
-      <w:proofErr w:type="spellStart"/>
-      <w:r>
-        <w:rPr>
-          <w:sz w:val="22"/>
-          <w:szCs w:val="22"/>
-        </w:rPr>
-        <w:t>src</w:t>
-      </w:r>
-      <w:proofErr w:type="spellEnd"/>
-      <w:r>
-        <w:rPr>
-          <w:sz w:val="22"/>
-          <w:szCs w:val="22"/>
-        </w:rPr>
-        <w:t>/</w:t>
-      </w:r>
-      <w:proofErr w:type="spellStart"/>
-      <w:r>
-        <w:rPr>
-          <w:sz w:val="22"/>
-          <w:szCs w:val="22"/>
-        </w:rPr>
-        <w:t>intelcaffe</w:t>
-      </w:r>
-      <w:proofErr w:type="spellEnd"/>
+        <w:autoSpaceDE w:val="0"/>
+        <w:autoSpaceDN w:val="0"/>
+        <w:spacing w:before="40" w:after="40" w:line="240" w:lineRule="auto"/>
+        <w:rPr>
+          <w:rFonts w:ascii="Calibri" w:eastAsia="Times New Roman" w:hAnsi="Calibri" w:cs="Calibri"/>
+          <w:lang w:eastAsia="zh-CN"/>
+        </w:rPr>
+      </w:pPr>
     </w:p>
     <w:p>
       <w:pPr>
@@ -5610,86 +5702,270 @@
           <w:sz w:val="22"/>
           <w:szCs w:val="22"/>
         </w:rPr>
-        <w:t>resnet_50_64_nodes_2k_batch</w:t>
-      </w:r>
-    </w:p>
-    <w:p>
-      <w:pPr>
-        <w:pStyle w:val="Figure"/>
-        <w:rPr>
-          <w:sz w:val="22"/>
-          <w:szCs w:val="22"/>
-        </w:rPr>
-      </w:pPr>
-      <w:r>
-        <w:rPr>
-          <w:sz w:val="22"/>
-          <w:szCs w:val="22"/>
-        </w:rPr>
-        <w:t xml:space="preserve">    </w:t>
-      </w:r>
-      <w:r>
-        <w:rPr>
-          <w:sz w:val="22"/>
-          <w:szCs w:val="22"/>
-        </w:rPr>
-        <w:t xml:space="preserve">  # </w:t>
-      </w:r>
-      <w:r>
-        <w:rPr>
-          <w:sz w:val="22"/>
-          <w:szCs w:val="22"/>
-        </w:rPr>
-        <w:t>./build/tools/</w:t>
-      </w:r>
-      <w:proofErr w:type="spellStart"/>
-      <w:r>
-        <w:rPr>
-          <w:sz w:val="22"/>
-          <w:szCs w:val="22"/>
-        </w:rPr>
-        <w:t>caffe</w:t>
-      </w:r>
-      <w:proofErr w:type="spellEnd"/>
-      <w:r>
-        <w:rPr>
-          <w:sz w:val="22"/>
-          <w:szCs w:val="22"/>
-        </w:rPr>
-        <w:t xml:space="preserve"> test --model /home/ec2-user/src/intelcaffe/models/intel_optimized_models/multinode/resnet_50_64_nodes_2k_batch/train_val.prototxt --iterations &lt;</w:t>
-      </w:r>
-      <w:proofErr w:type="spellStart"/>
-      <w:r>
-        <w:rPr>
-          <w:sz w:val="22"/>
-          <w:szCs w:val="22"/>
-        </w:rPr>
-        <w:t>test_iter</w:t>
-      </w:r>
-      <w:proofErr w:type="spellEnd"/>
-      <w:r>
-        <w:rPr>
-          <w:sz w:val="22"/>
-          <w:szCs w:val="22"/>
-        </w:rPr>
-        <w:t xml:space="preserve"> same as solver&gt; --weights &lt;path to .</w:t>
-      </w:r>
-      <w:proofErr w:type="spellStart"/>
-      <w:r>
-        <w:rPr>
-          <w:sz w:val="22"/>
-          <w:szCs w:val="22"/>
-        </w:rPr>
-        <w:t>caffemodel</w:t>
-      </w:r>
-      <w:proofErr w:type="spellEnd"/>
-      <w:r>
-        <w:rPr>
-          <w:sz w:val="22"/>
-          <w:szCs w:val="22"/>
-        </w:rPr>
-        <w:t>&gt;</w:t>
-      </w:r>
+        <w:t>resnet_50_128</w:t>
+      </w:r>
+      <w:r>
+        <w:rPr>
+          <w:b/>
+          <w:sz w:val="22"/>
+          <w:szCs w:val="22"/>
+        </w:rPr>
+        <w:t>_nodes_</w:t>
+      </w:r>
+      <w:r>
+        <w:rPr>
+          <w:b/>
+          <w:sz w:val="22"/>
+          <w:szCs w:val="22"/>
+        </w:rPr>
+        <w:t>4</w:t>
+      </w:r>
+      <w:r>
+        <w:rPr>
+          <w:b/>
+          <w:sz w:val="22"/>
+          <w:szCs w:val="22"/>
+        </w:rPr>
+        <w:t>k_batch</w:t>
+      </w:r>
+      <w:r>
+        <w:rPr>
+          <w:sz w:val="22"/>
+          <w:szCs w:val="22"/>
+        </w:rPr>
+        <w:t xml:space="preserve"> </w:t>
+      </w:r>
+    </w:p>
+    <w:p>
+      <w:pPr>
+        <w:autoSpaceDE w:val="0"/>
+        <w:autoSpaceDN w:val="0"/>
+        <w:spacing w:line="240" w:lineRule="auto"/>
+        <w:rPr>
+          <w:rFonts w:ascii="Times New Roman" w:eastAsia="Times New Roman" w:hAnsi="Times New Roman" w:cs="Times New Roman"/>
+          <w:lang w:eastAsia="zh-CN"/>
+        </w:rPr>
+      </w:pPr>
+      <w:r>
+        <w:rPr>
+          <w:rFonts w:ascii="Times New Roman" w:eastAsia="Times New Roman" w:hAnsi="Times New Roman" w:cs="Times New Roman"/>
+          <w:lang w:eastAsia="zh-CN"/>
+        </w:rPr>
+        <w:t># ./scripts/run_intelcaffe.sh --</w:t>
+      </w:r>
+      <w:proofErr w:type="spellStart"/>
+      <w:r>
+        <w:rPr>
+          <w:rFonts w:ascii="Times New Roman" w:eastAsia="Times New Roman" w:hAnsi="Times New Roman" w:cs="Times New Roman"/>
+          <w:lang w:eastAsia="zh-CN"/>
+        </w:rPr>
+        <w:t>hostfile</w:t>
+      </w:r>
+      <w:proofErr w:type="spellEnd"/>
+      <w:r>
+        <w:rPr>
+          <w:rFonts w:ascii="Times New Roman" w:eastAsia="Times New Roman" w:hAnsi="Times New Roman" w:cs="Times New Roman"/>
+          <w:lang w:eastAsia="zh-CN"/>
+        </w:rPr>
+        <w:t xml:space="preserve"> /home/ec2-user/</w:t>
+      </w:r>
+      <w:proofErr w:type="spellStart"/>
+      <w:r>
+        <w:rPr>
+          <w:rFonts w:ascii="Times New Roman" w:eastAsia="Times New Roman" w:hAnsi="Times New Roman" w:cs="Times New Roman"/>
+          <w:lang w:eastAsia="zh-CN"/>
+        </w:rPr>
+        <w:t>hostfile</w:t>
+      </w:r>
+      <w:proofErr w:type="spellEnd"/>
+      <w:r>
+        <w:rPr>
+          <w:rFonts w:ascii="Times New Roman" w:eastAsia="Times New Roman" w:hAnsi="Times New Roman" w:cs="Times New Roman"/>
+          <w:lang w:eastAsia="zh-CN"/>
+        </w:rPr>
+        <w:t xml:space="preserve"> --mode train --debug off --network </w:t>
+      </w:r>
+      <w:proofErr w:type="spellStart"/>
+      <w:r>
+        <w:rPr>
+          <w:rFonts w:ascii="Times New Roman" w:eastAsia="Times New Roman" w:hAnsi="Times New Roman" w:cs="Times New Roman"/>
+          <w:lang w:eastAsia="zh-CN"/>
+        </w:rPr>
+        <w:t>tcp</w:t>
+      </w:r>
+      <w:proofErr w:type="spellEnd"/>
+      <w:r>
+        <w:rPr>
+          <w:rFonts w:ascii="Times New Roman" w:eastAsia="Times New Roman" w:hAnsi="Times New Roman" w:cs="Times New Roman"/>
+          <w:lang w:eastAsia="zh-CN"/>
+        </w:rPr>
+        <w:t xml:space="preserve"> --</w:t>
+      </w:r>
+      <w:proofErr w:type="spellStart"/>
+      <w:r>
+        <w:rPr>
+          <w:rFonts w:ascii="Times New Roman" w:eastAsia="Times New Roman" w:hAnsi="Times New Roman" w:cs="Times New Roman"/>
+          <w:lang w:eastAsia="zh-CN"/>
+        </w:rPr>
+        <w:t>netmask</w:t>
+      </w:r>
+      <w:proofErr w:type="spellEnd"/>
+      <w:r>
+        <w:rPr>
+          <w:rFonts w:ascii="Times New Roman" w:eastAsia="Times New Roman" w:hAnsi="Times New Roman" w:cs="Times New Roman"/>
+          <w:lang w:eastAsia="zh-CN"/>
+        </w:rPr>
+        <w:t xml:space="preserve"> eth0 --</w:t>
+      </w:r>
+      <w:proofErr w:type="spellStart"/>
+      <w:r>
+        <w:rPr>
+          <w:rFonts w:ascii="Times New Roman" w:eastAsia="Times New Roman" w:hAnsi="Times New Roman" w:cs="Times New Roman"/>
+          <w:lang w:eastAsia="zh-CN"/>
+        </w:rPr>
+        <w:t>num_mlsl_servers</w:t>
+      </w:r>
+      <w:proofErr w:type="spellEnd"/>
+      <w:r>
+        <w:rPr>
+          <w:rFonts w:ascii="Times New Roman" w:eastAsia="Times New Roman" w:hAnsi="Times New Roman" w:cs="Times New Roman"/>
+          <w:lang w:eastAsia="zh-CN"/>
+        </w:rPr>
+        <w:t xml:space="preserve"> -1 --engine MKLDNN --</w:t>
+      </w:r>
+      <w:proofErr w:type="spellStart"/>
+      <w:r>
+        <w:rPr>
+          <w:rFonts w:ascii="Times New Roman" w:eastAsia="Times New Roman" w:hAnsi="Times New Roman" w:cs="Times New Roman"/>
+          <w:lang w:eastAsia="zh-CN"/>
+        </w:rPr>
+        <w:t>num_omp_threads</w:t>
+      </w:r>
+      <w:proofErr w:type="spellEnd"/>
+      <w:r>
+        <w:rPr>
+          <w:rFonts w:ascii="Times New Roman" w:eastAsia="Times New Roman" w:hAnsi="Times New Roman" w:cs="Times New Roman"/>
+          <w:lang w:eastAsia="zh-CN"/>
+        </w:rPr>
+        <w:t xml:space="preserve"> 0 --solver /home/ec2-user/src/intelcaffe/models/intel_optimized_models/multinode/resnet_50_128_nodes_4k_batch/solver.prototxt --output </w:t>
+      </w:r>
+      <w:proofErr w:type="spellStart"/>
+      <w:r>
+        <w:rPr>
+          <w:rFonts w:ascii="Times New Roman" w:eastAsia="Times New Roman" w:hAnsi="Times New Roman" w:cs="Times New Roman"/>
+          <w:lang w:eastAsia="zh-CN"/>
+        </w:rPr>
+        <w:t>intelcaffe_workspace</w:t>
+      </w:r>
+      <w:proofErr w:type="spellEnd"/>
+      <w:r>
+        <w:rPr>
+          <w:rFonts w:ascii="Times New Roman" w:eastAsia="Times New Roman" w:hAnsi="Times New Roman" w:cs="Times New Roman"/>
+          <w:lang w:eastAsia="zh-CN"/>
+        </w:rPr>
+        <w:t xml:space="preserve"> --benchmark none</w:t>
+      </w:r>
+    </w:p>
+    <w:p>
+      <w:pPr>
+        <w:autoSpaceDE w:val="0"/>
+        <w:autoSpaceDN w:val="0"/>
+        <w:spacing w:line="240" w:lineRule="auto"/>
+        <w:rPr>
+          <w:rFonts w:ascii="Calibri" w:eastAsia="Times New Roman" w:hAnsi="Calibri" w:cs="Calibri"/>
+          <w:lang w:eastAsia="zh-CN"/>
+        </w:rPr>
+      </w:pPr>
+    </w:p>
+    <w:p>
+      <w:pPr>
+        <w:pStyle w:val="Figure"/>
+        <w:ind w:firstLine="200"/>
+        <w:rPr>
+          <w:b/>
+        </w:rPr>
+      </w:pPr>
+      <w:r>
+        <w:rPr>
+          <w:b/>
+        </w:rPr>
+        <w:t xml:space="preserve">d. </w:t>
+      </w:r>
+      <w:r>
+        <w:rPr>
+          <w:b/>
+        </w:rPr>
+        <w:t>Evaluate the accuracy of the model</w:t>
+      </w:r>
+    </w:p>
+    <w:p>
+      <w:pPr>
+        <w:pStyle w:val="Figure"/>
+        <w:rPr>
+          <w:sz w:val="22"/>
+          <w:szCs w:val="22"/>
+        </w:rPr>
+      </w:pPr>
+      <w:r>
+        <w:t xml:space="preserve">     </w:t>
+      </w:r>
+      <w:r>
+        <w:rPr>
+          <w:sz w:val="22"/>
+          <w:szCs w:val="22"/>
+        </w:rPr>
+        <w:t xml:space="preserve"> </w:t>
+      </w:r>
+      <w:r>
+        <w:rPr>
+          <w:sz w:val="22"/>
+          <w:szCs w:val="22"/>
+        </w:rPr>
+        <w:t xml:space="preserve"># </w:t>
+      </w:r>
+      <w:proofErr w:type="spellStart"/>
+      <w:proofErr w:type="gramStart"/>
+      <w:r>
+        <w:rPr>
+          <w:sz w:val="22"/>
+          <w:szCs w:val="22"/>
+        </w:rPr>
+        <w:t>cd</w:t>
+      </w:r>
+      <w:proofErr w:type="spellEnd"/>
+      <w:proofErr w:type="gramEnd"/>
+      <w:r>
+        <w:rPr>
+          <w:sz w:val="22"/>
+          <w:szCs w:val="22"/>
+        </w:rPr>
+        <w:t xml:space="preserve"> /home/ec2-user/</w:t>
+      </w:r>
+      <w:proofErr w:type="spellStart"/>
+      <w:r>
+        <w:rPr>
+          <w:sz w:val="22"/>
+          <w:szCs w:val="22"/>
+        </w:rPr>
+        <w:t>src</w:t>
+      </w:r>
+      <w:proofErr w:type="spellEnd"/>
+      <w:r>
+        <w:rPr>
+          <w:sz w:val="22"/>
+          <w:szCs w:val="22"/>
+        </w:rPr>
+        <w:t>/</w:t>
+      </w:r>
+      <w:proofErr w:type="spellStart"/>
+      <w:r>
+        <w:rPr>
+          <w:sz w:val="22"/>
+          <w:szCs w:val="22"/>
+        </w:rPr>
+        <w:t>intelcaffe</w:t>
+      </w:r>
+      <w:proofErr w:type="spellEnd"/>
     </w:p>
     <w:p>
       <w:pPr>
@@ -5709,6 +5985,105 @@
           <w:sz w:val="22"/>
           <w:szCs w:val="22"/>
         </w:rPr>
+        <w:t>resnet_50_64_nodes_2k_batch</w:t>
+      </w:r>
+    </w:p>
+    <w:p>
+      <w:pPr>
+        <w:pStyle w:val="Figure"/>
+        <w:rPr>
+          <w:sz w:val="22"/>
+          <w:szCs w:val="22"/>
+        </w:rPr>
+      </w:pPr>
+      <w:r>
+        <w:rPr>
+          <w:sz w:val="22"/>
+          <w:szCs w:val="22"/>
+        </w:rPr>
+        <w:t xml:space="preserve">    </w:t>
+      </w:r>
+      <w:r>
+        <w:rPr>
+          <w:sz w:val="22"/>
+          <w:szCs w:val="22"/>
+        </w:rPr>
+        <w:t xml:space="preserve">  # </w:t>
+      </w:r>
+      <w:r>
+        <w:rPr>
+          <w:sz w:val="22"/>
+          <w:szCs w:val="22"/>
+        </w:rPr>
+        <w:t>./build/tools/</w:t>
+      </w:r>
+      <w:proofErr w:type="spellStart"/>
+      <w:r>
+        <w:rPr>
+          <w:sz w:val="22"/>
+          <w:szCs w:val="22"/>
+        </w:rPr>
+        <w:t>caffe</w:t>
+      </w:r>
+      <w:proofErr w:type="spellEnd"/>
+      <w:r>
+        <w:rPr>
+          <w:sz w:val="22"/>
+          <w:szCs w:val="22"/>
+        </w:rPr>
+        <w:t xml:space="preserve"> test --model /home/ec2-user/src/intelcaffe/models/intel_optimized_models/multinode/resnet_50_64_nodes_2k_batch/train_val.prototxt --iterations &lt;</w:t>
+      </w:r>
+      <w:proofErr w:type="spellStart"/>
+      <w:r>
+        <w:rPr>
+          <w:sz w:val="22"/>
+          <w:szCs w:val="22"/>
+        </w:rPr>
+        <w:t>test_iter</w:t>
+      </w:r>
+      <w:proofErr w:type="spellEnd"/>
+      <w:r>
+        <w:rPr>
+          <w:sz w:val="22"/>
+          <w:szCs w:val="22"/>
+        </w:rPr>
+        <w:t xml:space="preserve"> same as solver&gt; --weights &lt;path to .</w:t>
+      </w:r>
+      <w:proofErr w:type="spellStart"/>
+      <w:r>
+        <w:rPr>
+          <w:sz w:val="22"/>
+          <w:szCs w:val="22"/>
+        </w:rPr>
+        <w:t>caffemodel</w:t>
+      </w:r>
+      <w:proofErr w:type="spellEnd"/>
+      <w:r>
+        <w:rPr>
+          <w:sz w:val="22"/>
+          <w:szCs w:val="22"/>
+        </w:rPr>
+        <w:t>&gt;</w:t>
+      </w:r>
+    </w:p>
+    <w:p>
+      <w:pPr>
+        <w:pStyle w:val="Figure"/>
+        <w:numPr>
+          <w:ilvl w:val="0"/>
+          <w:numId w:val="3"/>
+        </w:numPr>
+        <w:rPr>
+          <w:sz w:val="22"/>
+          <w:szCs w:val="22"/>
+        </w:rPr>
+      </w:pPr>
+      <w:r>
+        <w:rPr>
+          <w:b/>
+          <w:sz w:val="22"/>
+          <w:szCs w:val="22"/>
+        </w:rPr>
         <w:t>resnet_56_128</w:t>
       </w:r>
       <w:r>
@@ -5746,24 +6121,18 @@
     <w:p>
       <w:pPr>
         <w:pStyle w:val="Figure"/>
-        <w:rPr>
-          <w:sz w:val="22"/>
-          <w:szCs w:val="22"/>
-        </w:rPr>
-      </w:pPr>
-      <w:r>
-        <w:rPr>
-          <w:sz w:val="22"/>
-          <w:szCs w:val="22"/>
-        </w:rPr>
-        <w:t xml:space="preserve">  </w:t>
-      </w:r>
-      <w:r>
-        <w:rPr>
-          <w:sz w:val="22"/>
-          <w:szCs w:val="22"/>
-        </w:rPr>
-        <w:t xml:space="preserve">  # </w:t>
+        <w:ind w:firstLine="180"/>
+        <w:rPr>
+          <w:sz w:val="22"/>
+          <w:szCs w:val="22"/>
+        </w:rPr>
+      </w:pPr>
+      <w:r>
+        <w:rPr>
+          <w:sz w:val="22"/>
+          <w:szCs w:val="22"/>
+        </w:rPr>
+        <w:t xml:space="preserve"># </w:t>
       </w:r>
       <w:r>
         <w:rPr>
@@ -5801,6 +6170,7 @@
           <w:sz w:val="22"/>
           <w:szCs w:val="22"/>
         </w:rPr>
+        <w:lastRenderedPageBreak/>
         <w:t>resnet_56_128_nodes_4k_batch</w:t>
       </w:r>
       <w:r>
@@ -5862,11 +6232,138 @@
     <w:p>
       <w:pPr>
         <w:pStyle w:val="Figure"/>
-        <w:rPr>
-          <w:rFonts w:eastAsiaTheme="minorEastAsia"/>
-          <w:sz w:val="22"/>
-          <w:szCs w:val="22"/>
-          <w:lang w:eastAsia="zh-CN"/>
+        <w:numPr>
+          <w:ilvl w:val="0"/>
+          <w:numId w:val="3"/>
+        </w:numPr>
+        <w:rPr>
+          <w:sz w:val="22"/>
+          <w:szCs w:val="22"/>
+        </w:rPr>
+      </w:pPr>
+      <w:r>
+        <w:rPr>
+          <w:b/>
+          <w:sz w:val="22"/>
+          <w:szCs w:val="22"/>
+        </w:rPr>
+        <w:t>resnet_50_128</w:t>
+      </w:r>
+      <w:r>
+        <w:rPr>
+          <w:b/>
+          <w:sz w:val="22"/>
+          <w:szCs w:val="22"/>
+        </w:rPr>
+        <w:t>_nodes_</w:t>
+      </w:r>
+      <w:r>
+        <w:rPr>
+          <w:b/>
+          <w:sz w:val="22"/>
+          <w:szCs w:val="22"/>
+        </w:rPr>
+        <w:t>4</w:t>
+      </w:r>
+      <w:r>
+        <w:rPr>
+          <w:b/>
+          <w:sz w:val="22"/>
+          <w:szCs w:val="22"/>
+        </w:rPr>
+        <w:t>k_batch</w:t>
+      </w:r>
+      <w:r>
+        <w:rPr>
+          <w:sz w:val="22"/>
+          <w:szCs w:val="22"/>
+        </w:rPr>
+        <w:t xml:space="preserve"> </w:t>
+      </w:r>
+    </w:p>
+    <w:p>
+      <w:pPr>
+        <w:autoSpaceDE w:val="0"/>
+        <w:autoSpaceDN w:val="0"/>
+        <w:spacing w:line="240" w:lineRule="auto"/>
+        <w:rPr>
+          <w:rFonts w:ascii="Calibri" w:eastAsia="Times New Roman" w:hAnsi="Calibri" w:cs="Calibri"/>
+          <w:lang w:eastAsia="zh-CN"/>
+        </w:rPr>
+      </w:pPr>
+      <w:r>
+        <w:rPr>
+          <w:rFonts w:ascii="Times New Roman" w:eastAsia="Times New Roman" w:hAnsi="Times New Roman" w:cs="Times New Roman"/>
+          <w:lang w:eastAsia="zh-CN"/>
+        </w:rPr>
+        <w:t># ./build/tools/</w:t>
+      </w:r>
+      <w:proofErr w:type="spellStart"/>
+      <w:r>
+        <w:rPr>
+          <w:rFonts w:ascii="Times New Roman" w:eastAsia="Times New Roman" w:hAnsi="Times New Roman" w:cs="Times New Roman"/>
+          <w:lang w:eastAsia="zh-CN"/>
+        </w:rPr>
+        <w:t>caffe</w:t>
+      </w:r>
+      <w:proofErr w:type="spellEnd"/>
+      <w:r>
+        <w:rPr>
+          <w:rFonts w:ascii="Times New Roman" w:eastAsia="Times New Roman" w:hAnsi="Times New Roman" w:cs="Times New Roman"/>
+          <w:lang w:eastAsia="zh-CN"/>
+        </w:rPr>
+        <w:t xml:space="preserve"> test --model /home/ec2-user/src/intelcaffe/models/intel_optimized_models/multinode/resnet_50_128_nodes_4k_batch/train_val.prototxt --iterations &lt;</w:t>
+      </w:r>
+      <w:proofErr w:type="spellStart"/>
+      <w:r>
+        <w:rPr>
+          <w:rFonts w:ascii="Times New Roman" w:eastAsia="Times New Roman" w:hAnsi="Times New Roman" w:cs="Times New Roman"/>
+          <w:lang w:eastAsia="zh-CN"/>
+        </w:rPr>
+        <w:t>test_iter</w:t>
+      </w:r>
+      <w:proofErr w:type="spellEnd"/>
+      <w:r>
+        <w:rPr>
+          <w:rFonts w:ascii="Times New Roman" w:eastAsia="Times New Roman" w:hAnsi="Times New Roman" w:cs="Times New Roman"/>
+          <w:lang w:eastAsia="zh-CN"/>
+        </w:rPr>
+        <w:t xml:space="preserve"> same as solver&gt; --weights &lt;path to .</w:t>
+      </w:r>
+      <w:proofErr w:type="spellStart"/>
+      <w:r>
+        <w:rPr>
+          <w:rFonts w:ascii="Times New Roman" w:eastAsia="Times New Roman" w:hAnsi="Times New Roman" w:cs="Times New Roman"/>
+          <w:lang w:eastAsia="zh-CN"/>
+        </w:rPr>
+        <w:t>caffemodel</w:t>
+      </w:r>
+      <w:proofErr w:type="spellEnd"/>
+      <w:r>
+        <w:rPr>
+          <w:rFonts w:ascii="Times New Roman" w:eastAsia="Times New Roman" w:hAnsi="Times New Roman" w:cs="Times New Roman"/>
+          <w:lang w:eastAsia="zh-CN"/>
+        </w:rPr>
+        <w:t>&gt;</w:t>
+      </w:r>
+      <w:r>
+        <w:rPr>
+          <w:rFonts w:ascii="Segoe UI" w:eastAsia="Times New Roman" w:hAnsi="Segoe UI" w:cs="Segoe UI"/>
+          <w:color w:val="000000"/>
+          <w:sz w:val="20"/>
+          <w:szCs w:val="20"/>
+          <w:lang w:eastAsia="zh-CN"/>
+        </w:rPr>
+        <w:t xml:space="preserve"> </w:t>
+      </w:r>
+    </w:p>
+    <w:p>
+      <w:pPr>
+        <w:pStyle w:val="Figure"/>
+        <w:ind w:firstLine="180"/>
+        <w:rPr>
+          <w:sz w:val="22"/>
+          <w:szCs w:val="22"/>
         </w:rPr>
       </w:pPr>
     </w:p>
@@ -6486,6 +6983,17 @@
       <w:lang w:eastAsia="en-US"/>
     </w:rPr>
   </w:style>
+  <w:style w:type="paragraph" w:styleId="ListParagraph">
+    <w:name w:val="List Paragraph"/>
+    <w:basedOn w:val="Normal"/>
+    <w:uiPriority w:val="34"/>
+    <w:qFormat/>
+    <w:rsid w:val="00845CB5"/>
+    <w:pPr>
+      <w:ind w:left="720"/>
+      <w:contextualSpacing/>
+    </w:pPr>
+  </w:style>
 </w:styles>
 </file>
 
@@ -6744,7 +7252,7 @@
   <a:extraClrSchemeLst/>
   <a:extLst>
     <a:ext uri="{05A4C25C-085E-4340-85A3-A5531E510DB2}">
-      <thm15:themeFamily xmlns:thm15="http://schemas.microsoft.com/office/thememl/2012/main" xmlns="" name="Office Theme" id="{62F939B6-93AF-4DB8-9C6B-D6C7DFDC589F}" vid="{4A3C46E8-61CC-4603-A589-7422A47A8E4A}"/>
+      <thm15:themeFamily xmlns="" xmlns:thm15="http://schemas.microsoft.com/office/thememl/2012/main" name="Office Theme" id="{62F939B6-93AF-4DB8-9C6B-D6C7DFDC589F}" vid="{4A3C46E8-61CC-4603-A589-7422A47A8E4A}"/>
     </a:ext>
   </a:extLst>
 </a:theme>

</xml_diff>